<commit_message>
Added Fog, New Lighting, Bug Fixes
</commit_message>
<xml_diff>
--- a/Report/Report.docx
+++ b/Report/Report.docx
@@ -10,6 +10,7 @@
           <w:docPartUnique/>
         </w:docPartObj>
       </w:sdtPr>
+      <w:sdtEndPr/>
       <w:sdtContent>
         <w:p/>
         <w:p>
@@ -189,6 +190,7 @@
                                       <w:dataBinding w:prefixMappings="xmlns:ns0='http://purl.org/dc/elements/1.1/' xmlns:ns1='http://schemas.openxmlformats.org/package/2006/metadata/core-properties' " w:xpath="/ns1:coreProperties[1]/ns0:title[1]" w:storeItemID="{6C3C8BC8-F283-45AE-878A-BAB7291924A1}"/>
                                       <w:text/>
                                     </w:sdtPr>
+                                    <w:sdtEndPr/>
                                     <w:sdtContent>
                                       <w:r>
                                         <w:rPr>
@@ -592,6 +594,7 @@
                                   <w:dataBinding w:prefixMappings="xmlns:ns0='http://purl.org/dc/elements/1.1/' xmlns:ns1='http://schemas.openxmlformats.org/package/2006/metadata/core-properties' " w:xpath="/ns1:coreProperties[1]/ns0:subject[1]" w:storeItemID="{6C3C8BC8-F283-45AE-878A-BAB7291924A1}"/>
                                   <w:text/>
                                 </w:sdtPr>
+                                <w:sdtEndPr/>
                                 <w:sdtContent>
                                   <w:p>
                                     <w:pPr>
@@ -630,6 +633,7 @@
                                   <w:dataBinding w:prefixMappings="xmlns:ns0='http://purl.org/dc/elements/1.1/' xmlns:ns1='http://schemas.openxmlformats.org/package/2006/metadata/core-properties' " w:xpath="/ns1:coreProperties[1]/ns0:creator[1]" w:storeItemID="{6C3C8BC8-F283-45AE-878A-BAB7291924A1}"/>
                                   <w:text/>
                                 </w:sdtPr>
+                                <w:sdtEndPr/>
                                 <w:sdtContent>
                                   <w:p>
                                     <w:pPr>
@@ -650,7 +654,7 @@
                                         <w:szCs w:val="24"/>
                                         <w:lang w:val="en-GB"/>
                                       </w:rPr>
-                                      <w:t>Sam McKay 4906379</w:t>
+                                      <w:t>Samuel McKay</w:t>
                                     </w:r>
                                   </w:p>
                                 </w:sdtContent>
@@ -677,6 +681,10 @@
               </mc:Choice>
               <mc:Fallback>
                 <w:pict>
+                  <v:shapetype id="_x0000_t202" coordsize="21600,21600" o:spt="202" path="m,l,21600r21600,l21600,xe">
+                    <v:stroke joinstyle="miter"/>
+                    <v:path gradientshapeok="t" o:connecttype="rect"/>
+                  </v:shapetype>
                   <v:shape id="Text Box 129" o:spid="_x0000_s1030" type="#_x0000_t202" style="position:absolute;margin-left:0;margin-top:0;width:453pt;height:38.15pt;z-index:251661312;visibility:visible;mso-wrap-style:square;mso-width-percent:1154;mso-height-percent:0;mso-top-percent:790;mso-wrap-distance-left:9pt;mso-wrap-distance-top:0;mso-wrap-distance-right:9pt;mso-wrap-distance-bottom:0;mso-position-horizontal:center;mso-position-horizontal-relative:page;mso-position-vertical-relative:page;mso-width-percent:1154;mso-height-percent:0;mso-top-percent:790;mso-width-relative:margin;mso-height-relative:margin;v-text-anchor:top" o:gfxdata="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" filled="f" stroked="f" strokeweight=".5pt">
                     <v:textbox style="mso-fit-shape-to-text:t" inset="1in,0,86.4pt,0">
                       <w:txbxContent>
@@ -694,6 +702,7 @@
                             <w:dataBinding w:prefixMappings="xmlns:ns0='http://purl.org/dc/elements/1.1/' xmlns:ns1='http://schemas.openxmlformats.org/package/2006/metadata/core-properties' " w:xpath="/ns1:coreProperties[1]/ns0:subject[1]" w:storeItemID="{6C3C8BC8-F283-45AE-878A-BAB7291924A1}"/>
                             <w:text/>
                           </w:sdtPr>
+                          <w:sdtEndPr/>
                           <w:sdtContent>
                             <w:p>
                               <w:pPr>
@@ -732,6 +741,7 @@
                             <w:dataBinding w:prefixMappings="xmlns:ns0='http://purl.org/dc/elements/1.1/' xmlns:ns1='http://schemas.openxmlformats.org/package/2006/metadata/core-properties' " w:xpath="/ns1:coreProperties[1]/ns0:creator[1]" w:storeItemID="{6C3C8BC8-F283-45AE-878A-BAB7291924A1}"/>
                             <w:text/>
                           </w:sdtPr>
+                          <w:sdtEndPr/>
                           <w:sdtContent>
                             <w:p>
                               <w:pPr>
@@ -752,7 +762,7 @@
                                   <w:szCs w:val="24"/>
                                   <w:lang w:val="en-GB"/>
                                 </w:rPr>
-                                <w:t>Sam McKay 4906379</w:t>
+                                <w:t>Samuel McKay</w:t>
                               </w:r>
                             </w:p>
                           </w:sdtContent>
@@ -851,6 +861,7 @@
                                     <w:calendar w:val="gregorian"/>
                                   </w:date>
                                 </w:sdtPr>
+                                <w:sdtEndPr/>
                                 <w:sdtContent>
                                   <w:p>
                                     <w:pPr>
@@ -1022,7 +1033,7 @@
       <w:r>
         <w:fldChar w:fldCharType="separate"/>
       </w:r>
-      <w:hyperlink w:anchor="_Toc448663738" w:history="1">
+      <w:hyperlink w:anchor="_Toc448841823" w:history="1">
         <w:r>
           <w:rPr>
             <w:rStyle w:val="Hyperlink"/>
@@ -1049,7 +1060,7 @@
             <w:noProof/>
             <w:webHidden/>
           </w:rPr>
-          <w:instrText xml:space="preserve"> PAGEREF _Toc448663738 \h </w:instrText>
+          <w:instrText xml:space="preserve"> PAGEREF _Toc448841823 \h </w:instrText>
         </w:r>
         <w:r>
           <w:rPr>
@@ -1097,7 +1108,7 @@
           <w:lang w:eastAsia="en-GB"/>
         </w:rPr>
       </w:pPr>
-      <w:hyperlink w:anchor="_Toc448663739" w:history="1">
+      <w:hyperlink w:anchor="_Toc448841824" w:history="1">
         <w:r>
           <w:rPr>
             <w:rStyle w:val="Hyperlink"/>
@@ -1124,7 +1135,7 @@
             <w:noProof/>
             <w:webHidden/>
           </w:rPr>
-          <w:instrText xml:space="preserve"> PAGEREF _Toc448663739 \h </w:instrText>
+          <w:instrText xml:space="preserve"> PAGEREF _Toc448841824 \h </w:instrText>
         </w:r>
         <w:r>
           <w:rPr>
@@ -1172,7 +1183,7 @@
           <w:lang w:eastAsia="en-GB"/>
         </w:rPr>
       </w:pPr>
-      <w:hyperlink w:anchor="_Toc448663740" w:history="1">
+      <w:hyperlink w:anchor="_Toc448841825" w:history="1">
         <w:r>
           <w:rPr>
             <w:rStyle w:val="Hyperlink"/>
@@ -1199,7 +1210,81 @@
             <w:noProof/>
             <w:webHidden/>
           </w:rPr>
-          <w:instrText xml:space="preserve"> PAGEREF _Toc448663740 \h </w:instrText>
+          <w:instrText xml:space="preserve"> PAGEREF _Toc448841825 \h </w:instrText>
+        </w:r>
+        <w:r>
+          <w:rPr>
+            <w:noProof/>
+            <w:webHidden/>
+          </w:rPr>
+        </w:r>
+        <w:r>
+          <w:rPr>
+            <w:noProof/>
+            <w:webHidden/>
+          </w:rPr>
+          <w:fldChar w:fldCharType="separate"/>
+        </w:r>
+        <w:r>
+          <w:rPr>
+            <w:noProof/>
+            <w:webHidden/>
+          </w:rPr>
+          <w:t>5</w:t>
+        </w:r>
+        <w:r>
+          <w:rPr>
+            <w:noProof/>
+            <w:webHidden/>
+          </w:rPr>
+          <w:fldChar w:fldCharType="end"/>
+        </w:r>
+      </w:hyperlink>
+    </w:p>
+    <w:p>
+      <w:pPr>
+        <w:pStyle w:val="TOC2"/>
+        <w:tabs>
+          <w:tab w:val="right" w:pos="9016"/>
+        </w:tabs>
+        <w:rPr>
+          <w:rFonts w:eastAsiaTheme="minorEastAsia"/>
+          <w:b w:val="0"/>
+          <w:bCs w:val="0"/>
+          <w:noProof/>
+          <w:sz w:val="22"/>
+          <w:szCs w:val="22"/>
+          <w:lang w:eastAsia="en-GB"/>
+        </w:rPr>
+      </w:pPr>
+      <w:hyperlink w:anchor="_Toc448841826" w:history="1">
+        <w:r>
+          <w:rPr>
+            <w:rStyle w:val="Hyperlink"/>
+            <w:noProof/>
+          </w:rPr>
+          <w:t>Finite State Machines</w:t>
+        </w:r>
+        <w:r>
+          <w:rPr>
+            <w:noProof/>
+            <w:webHidden/>
+          </w:rPr>
+          <w:tab/>
+        </w:r>
+        <w:r>
+          <w:rPr>
+            <w:noProof/>
+            <w:webHidden/>
+          </w:rPr>
+          <w:fldChar w:fldCharType="begin"/>
+        </w:r>
+        <w:r>
+          <w:rPr>
+            <w:noProof/>
+            <w:webHidden/>
+          </w:rPr>
+          <w:instrText xml:space="preserve"> PAGEREF _Toc448841826 \h </w:instrText>
         </w:r>
         <w:r>
           <w:rPr>
@@ -1247,7 +1332,7 @@
           <w:lang w:eastAsia="en-GB"/>
         </w:rPr>
       </w:pPr>
-      <w:hyperlink w:anchor="_Toc448663741" w:history="1">
+      <w:hyperlink w:anchor="_Toc448841827" w:history="1">
         <w:r>
           <w:rPr>
             <w:rStyle w:val="Hyperlink"/>
@@ -1274,7 +1359,7 @@
             <w:noProof/>
             <w:webHidden/>
           </w:rPr>
-          <w:instrText xml:space="preserve"> PAGEREF _Toc448663741 \h </w:instrText>
+          <w:instrText xml:space="preserve"> PAGEREF _Toc448841827 \h </w:instrText>
         </w:r>
         <w:r>
           <w:rPr>
@@ -1294,7 +1379,7 @@
             <w:noProof/>
             <w:webHidden/>
           </w:rPr>
-          <w:t>6</w:t>
+          <w:t>7</w:t>
         </w:r>
         <w:r>
           <w:rPr>
@@ -1322,7 +1407,7 @@
           <w:lang w:eastAsia="en-GB"/>
         </w:rPr>
       </w:pPr>
-      <w:hyperlink w:anchor="_Toc448663742" w:history="1">
+      <w:hyperlink w:anchor="_Toc448841828" w:history="1">
         <w:r>
           <w:rPr>
             <w:rStyle w:val="Hyperlink"/>
@@ -1364,7 +1449,7 @@
             <w:noProof/>
             <w:webHidden/>
           </w:rPr>
-          <w:instrText xml:space="preserve"> PAGEREF _Toc448663742 \h </w:instrText>
+          <w:instrText xml:space="preserve"> PAGEREF _Toc448841828 \h </w:instrText>
         </w:r>
         <w:r>
           <w:rPr>
@@ -1384,7 +1469,7 @@
             <w:noProof/>
             <w:webHidden/>
           </w:rPr>
-          <w:t>7</w:t>
+          <w:t>8</w:t>
         </w:r>
         <w:r>
           <w:rPr>
@@ -1412,7 +1497,7 @@
           <w:lang w:eastAsia="en-GB"/>
         </w:rPr>
       </w:pPr>
-      <w:hyperlink w:anchor="_Toc448663743" w:history="1">
+      <w:hyperlink w:anchor="_Toc448841829" w:history="1">
         <w:r>
           <w:rPr>
             <w:rStyle w:val="Hyperlink"/>
@@ -1439,7 +1524,7 @@
             <w:noProof/>
             <w:webHidden/>
           </w:rPr>
-          <w:instrText xml:space="preserve"> PAGEREF _Toc448663743 \h </w:instrText>
+          <w:instrText xml:space="preserve"> PAGEREF _Toc448841829 \h </w:instrText>
         </w:r>
         <w:r>
           <w:rPr>
@@ -1459,7 +1544,7 @@
             <w:noProof/>
             <w:webHidden/>
           </w:rPr>
-          <w:t>8</w:t>
+          <w:t>9</w:t>
         </w:r>
         <w:r>
           <w:rPr>
@@ -1487,7 +1572,7 @@
           <w:lang w:eastAsia="en-GB"/>
         </w:rPr>
       </w:pPr>
-      <w:hyperlink w:anchor="_Toc448663744" w:history="1">
+      <w:hyperlink w:anchor="_Toc448841830" w:history="1">
         <w:r>
           <w:rPr>
             <w:rStyle w:val="Hyperlink"/>
@@ -1514,7 +1599,7 @@
             <w:noProof/>
             <w:webHidden/>
           </w:rPr>
-          <w:instrText xml:space="preserve"> PAGEREF _Toc448663744 \h </w:instrText>
+          <w:instrText xml:space="preserve"> PAGEREF _Toc448841830 \h </w:instrText>
         </w:r>
         <w:r>
           <w:rPr>
@@ -1534,7 +1619,7 @@
             <w:noProof/>
             <w:webHidden/>
           </w:rPr>
-          <w:t>9</w:t>
+          <w:t>10</w:t>
         </w:r>
         <w:r>
           <w:rPr>
@@ -1562,7 +1647,7 @@
           <w:lang w:eastAsia="en-GB"/>
         </w:rPr>
       </w:pPr>
-      <w:hyperlink w:anchor="_Toc448663745" w:history="1">
+      <w:hyperlink w:anchor="_Toc448841831" w:history="1">
         <w:r>
           <w:rPr>
             <w:rStyle w:val="Hyperlink"/>
@@ -1589,7 +1674,7 @@
             <w:noProof/>
             <w:webHidden/>
           </w:rPr>
-          <w:instrText xml:space="preserve"> PAGEREF _Toc448663745 \h </w:instrText>
+          <w:instrText xml:space="preserve"> PAGEREF _Toc448841831 \h </w:instrText>
         </w:r>
         <w:r>
           <w:rPr>
@@ -1609,7 +1694,7 @@
             <w:noProof/>
             <w:webHidden/>
           </w:rPr>
-          <w:t>10</w:t>
+          <w:t>11</w:t>
         </w:r>
         <w:r>
           <w:rPr>
@@ -1644,7 +1729,7 @@
       <w:pPr>
         <w:pStyle w:val="Heading1"/>
       </w:pPr>
-      <w:bookmarkStart w:id="0" w:name="_Toc448663738"/>
+      <w:bookmarkStart w:id="0" w:name="_Toc448841823"/>
       <w:r>
         <w:lastRenderedPageBreak/>
         <w:t>Introduction</w:t>
@@ -1674,7 +1759,7 @@
       <w:pPr>
         <w:pStyle w:val="Heading1"/>
       </w:pPr>
-      <w:bookmarkStart w:id="1" w:name="_Toc448663739"/>
+      <w:bookmarkStart w:id="1" w:name="_Toc448841824"/>
       <w:r>
         <w:lastRenderedPageBreak/>
         <w:t>Game and AI type</w:t>
@@ -1706,7 +1791,7 @@
       <w:pPr>
         <w:pStyle w:val="Heading1"/>
       </w:pPr>
-      <w:bookmarkStart w:id="2" w:name="_Toc448663740"/>
+      <w:bookmarkStart w:id="2" w:name="_Toc448841825"/>
       <w:r>
         <w:lastRenderedPageBreak/>
         <w:t>Background Theory</w:t>
@@ -1714,13 +1799,158 @@
       <w:bookmarkEnd w:id="2"/>
     </w:p>
     <w:p>
+      <w:pPr>
+        <w:pStyle w:val="Heading2"/>
+      </w:pPr>
+      <w:bookmarkStart w:id="3" w:name="_Toc448841826"/>
       <w:r>
         <w:t>Finite State Machines</w:t>
       </w:r>
-    </w:p>
-    <w:p>
-      <w:r>
-        <w:t>Group AI</w:t>
+      <w:bookmarkEnd w:id="3"/>
+    </w:p>
+    <w:p>
+      <w:r>
+        <w:t xml:space="preserve">A large part of modern AI is the use of a Finite state machine (FSM). Finite state machines are simply a series of states connected together by transitions. A good example of this is an elevator where each floor is a different state and a button press causes the transition to a different state. In terms of game development FSMs are often used to represent the status, or the “brain”, of a non-playable character (NPC). Events within the game can be used to trigger a state transition, these states can vary from spotting a player to noticing a dead guard or even simply the time of day. </w:t>
+      </w:r>
+      <w:r>
+        <w:t xml:space="preserve">Similar </w:t>
+      </w:r>
+      <w:r>
+        <w:t>to the elevator example</w:t>
+      </w:r>
+      <w:r>
+        <w:t>,</w:t>
+      </w:r>
+      <w:r>
+        <w:t xml:space="preserve"> not</w:t>
+      </w:r>
+      <w:r>
+        <w:t xml:space="preserve"> all states are linked to all other states.</w:t>
+      </w:r>
+      <w:r>
+        <w:t xml:space="preserve"> </w:t>
+      </w:r>
+      <w:r>
+        <w:t>T</w:t>
+      </w:r>
+      <w:r>
+        <w:t xml:space="preserve">he lift cannot go from floor 1 -3 without passing floor 2. FSMs are usually represented with diagrams such as figure 1, which allows a developer to easily see which state should link together and how they transition between the states.   </w:t>
+      </w:r>
+    </w:p>
+    <w:p>
+      <w:pPr>
+        <w:keepNext/>
+      </w:pPr>
+      <w:r>
+        <w:rPr>
+          <w:rFonts w:asciiTheme="majorHAnsi" w:eastAsiaTheme="majorEastAsia" w:hAnsiTheme="majorHAnsi" w:cstheme="majorBidi"/>
+          <w:noProof/>
+          <w:color w:val="2E74B5" w:themeColor="accent1" w:themeShade="BF"/>
+          <w:sz w:val="26"/>
+          <w:szCs w:val="26"/>
+          <w:lang w:eastAsia="en-GB"/>
+        </w:rPr>
+        <w:drawing>
+          <wp:inline distT="0" distB="0" distL="0" distR="0" wp14:anchorId="6C5545CE" wp14:editId="1E63D4EB">
+            <wp:extent cx="5725160" cy="4596130"/>
+            <wp:effectExtent l="0" t="0" r="8890" b="0"/>
+            <wp:docPr id="1" name="Picture 1" descr="C:\Users\Sammc\AppData\Local\Microsoft\Windows\INetCache\Content.Word\ai_diagram.png"/>
+            <wp:cNvGraphicFramePr>
+              <a:graphicFrameLocks xmlns:a="http://schemas.openxmlformats.org/drawingml/2006/main" noChangeAspect="1"/>
+            </wp:cNvGraphicFramePr>
+            <a:graphic xmlns:a="http://schemas.openxmlformats.org/drawingml/2006/main">
+              <a:graphicData uri="http://schemas.openxmlformats.org/drawingml/2006/picture">
+                <pic:pic xmlns:pic="http://schemas.openxmlformats.org/drawingml/2006/picture">
+                  <pic:nvPicPr>
+                    <pic:cNvPr id="0" name="Picture 3" descr="C:\Users\Sammc\AppData\Local\Microsoft\Windows\INetCache\Content.Word\ai_diagram.png"/>
+                    <pic:cNvPicPr>
+                      <a:picLocks noChangeAspect="1" noChangeArrowheads="1"/>
+                    </pic:cNvPicPr>
+                  </pic:nvPicPr>
+                  <pic:blipFill>
+                    <a:blip r:embed="rId6">
+                      <a:extLst>
+                        <a:ext uri="{28A0092B-C50C-407E-A947-70E740481C1C}">
+                          <a14:useLocalDpi xmlns:a14="http://schemas.microsoft.com/office/drawing/2010/main" val="0"/>
+                        </a:ext>
+                      </a:extLst>
+                    </a:blip>
+                    <a:srcRect/>
+                    <a:stretch>
+                      <a:fillRect/>
+                    </a:stretch>
+                  </pic:blipFill>
+                  <pic:spPr bwMode="auto">
+                    <a:xfrm>
+                      <a:off x="0" y="0"/>
+                      <a:ext cx="5725160" cy="4596130"/>
+                    </a:xfrm>
+                    <a:prstGeom prst="rect">
+                      <a:avLst/>
+                    </a:prstGeom>
+                    <a:noFill/>
+                    <a:ln>
+                      <a:noFill/>
+                    </a:ln>
+                  </pic:spPr>
+                </pic:pic>
+              </a:graphicData>
+            </a:graphic>
+          </wp:inline>
+        </w:drawing>
+      </w:r>
+    </w:p>
+    <w:p>
+      <w:pPr>
+        <w:pStyle w:val="Caption"/>
+      </w:pPr>
+      <w:r>
+        <w:t xml:space="preserve">Figure </w:t>
+      </w:r>
+      <w:fldSimple w:instr=" SEQ Figure \* ARABIC ">
+        <w:r>
+          <w:rPr>
+            <w:noProof/>
+          </w:rPr>
+          <w:t>1</w:t>
+        </w:r>
+      </w:fldSimple>
+      <w:r>
+        <w:t xml:space="preserve"> Finite State Machine for this project</w:t>
+      </w:r>
+    </w:p>
+    <w:p>
+      <w:r>
+        <w:t>State machines in large games can easily get very complicated so layers of abstraction are often added. For example, having a state machine within a state machine, where at the top level its state may be “Attack” but within that is another state machine to establish how to attack the enemy. This additional state machine could allow it to take cover or to move closer to the enemy before finally firing shots at them.</w:t>
+      </w:r>
+    </w:p>
+    <w:p>
+      <w:r>
+        <w:br w:type="page"/>
+      </w:r>
+    </w:p>
+    <w:p>
+      <w:pPr>
+        <w:pStyle w:val="Heading2"/>
+      </w:pPr>
+      <w:r>
+        <w:lastRenderedPageBreak/>
+        <w:t>State Machine Design</w:t>
+      </w:r>
+    </w:p>
+    <w:p>
+      <w:r>
+        <w:t xml:space="preserve">Designing a complex state machine can be a long task but is one that is necessary early on, since drastically changing the state machine further down the line could have severe knock effects on the rest of the game. Such as causing bugs in the interactions between the AI and player or world items. As aforementioned the game created for this project is a first person shooter (FPS) which allows the player a choice in how to complete the mission, stealthy or loud. In order to create an artificial intelligence that automatically and dynamically adapts to both of these playstyles without the player making a direct choice requires a fairly complex and broad state machine (Figure 1). </w:t>
+      </w:r>
+    </w:p>
+    <w:p>
+      <w:r>
+        <w:t xml:space="preserve">As such the enemy state machine comprises of 6 individual states, despite 6 states existing in the FSM most AI agents will only access 5 of them. This is due to the enemy guards either guarding or patrolling, a feature that again is fairly dynamic and will be explained further in the methodology section. This allows the enemy to appear to have 2 behaviours from 1 state machine without repeated code, good for readability, maintenance and memory usage. </w:t>
+      </w:r>
+    </w:p>
+    <w:p>
+      <w:r>
+        <w:t xml:space="preserve">In addition to this an additional much less complex state machine was created to control the hostage character. This simply consists of two states, released and captured, to allow the player to free the hostage and introduces the challenge of keeping the AI from stopping the hostage escape. </w:t>
       </w:r>
     </w:p>
     <w:p/>
@@ -1742,38 +1972,1972 @@
       <w:pPr>
         <w:pStyle w:val="Heading1"/>
       </w:pPr>
-      <w:bookmarkStart w:id="3" w:name="_Toc448663741"/>
+      <w:bookmarkStart w:id="4" w:name="_Toc448841827"/>
       <w:r>
         <w:lastRenderedPageBreak/>
         <w:t>Methodology</w:t>
       </w:r>
-      <w:bookmarkEnd w:id="3"/>
+      <w:bookmarkEnd w:id="4"/>
       <w:r>
         <w:t xml:space="preserve"> </w:t>
       </w:r>
     </w:p>
     <w:p>
+      <w:pPr>
+        <w:pStyle w:val="Heading2"/>
+      </w:pPr>
+      <w:r>
+        <w:t>Finite State Machine</w:t>
+      </w:r>
+    </w:p>
+    <w:p>
+      <w:r>
+        <w:t>The</w:t>
+      </w:r>
+      <w:r>
+        <w:t xml:space="preserve"> </w:t>
+      </w:r>
+      <w:r>
+        <w:t>most</w:t>
+      </w:r>
+      <w:r>
+        <w:t xml:space="preserve"> complex state machine in the game consists of 6 different states, as such a fairly robust method was required in order to reduce the amount of repeated code. Initially it was decided that using an Interface (REF) would be the best way to do this since all states implementing that interface needed to use the same methods. </w:t>
+      </w:r>
+      <w:r>
+        <w:t xml:space="preserve">Each state would then implement this interface, allowing the </w:t>
+      </w:r>
+      <w:r>
+        <w:t xml:space="preserve">AI controller </w:t>
+      </w:r>
+      <w:r>
+        <w:t xml:space="preserve">class to call the below function. This meant changing state was a case of assigning the new state to current state. </w:t>
+      </w:r>
+    </w:p>
+    <w:p>
+      <w:pPr>
+        <w:autoSpaceDE w:val="0"/>
+        <w:autoSpaceDN w:val="0"/>
+        <w:adjustRightInd w:val="0"/>
+        <w:spacing w:after="0" w:line="240" w:lineRule="auto"/>
+        <w:rPr>
+          <w:rFonts w:ascii="Consolas" w:hAnsi="Consolas" w:cs="Consolas"/>
+          <w:color w:val="000000"/>
+          <w:sz w:val="19"/>
+          <w:szCs w:val="19"/>
+          <w:highlight w:val="white"/>
+        </w:rPr>
+      </w:pPr>
+      <w:r>
+        <w:rPr>
+          <w:rFonts w:ascii="Consolas" w:hAnsi="Consolas" w:cs="Consolas"/>
+          <w:color w:val="000000"/>
+          <w:sz w:val="19"/>
+          <w:szCs w:val="19"/>
+          <w:highlight w:val="white"/>
+        </w:rPr>
+        <w:t xml:space="preserve">    </w:t>
+      </w:r>
+      <w:r>
+        <w:rPr>
+          <w:rFonts w:ascii="Consolas" w:hAnsi="Consolas" w:cs="Consolas"/>
+          <w:color w:val="0000FF"/>
+          <w:sz w:val="19"/>
+          <w:szCs w:val="19"/>
+          <w:highlight w:val="white"/>
+        </w:rPr>
+        <w:t>void</w:t>
+      </w:r>
+      <w:r>
+        <w:rPr>
+          <w:rFonts w:ascii="Consolas" w:hAnsi="Consolas" w:cs="Consolas"/>
+          <w:color w:val="000000"/>
+          <w:sz w:val="19"/>
+          <w:szCs w:val="19"/>
+          <w:highlight w:val="white"/>
+        </w:rPr>
+        <w:t xml:space="preserve"> FixedUpdate()</w:t>
+      </w:r>
+    </w:p>
+    <w:p>
+      <w:pPr>
+        <w:autoSpaceDE w:val="0"/>
+        <w:autoSpaceDN w:val="0"/>
+        <w:adjustRightInd w:val="0"/>
+        <w:spacing w:after="0" w:line="240" w:lineRule="auto"/>
+        <w:rPr>
+          <w:rFonts w:ascii="Consolas" w:hAnsi="Consolas" w:cs="Consolas"/>
+          <w:color w:val="000000"/>
+          <w:sz w:val="19"/>
+          <w:szCs w:val="19"/>
+          <w:highlight w:val="white"/>
+        </w:rPr>
+      </w:pPr>
+      <w:r>
+        <w:rPr>
+          <w:rFonts w:ascii="Consolas" w:hAnsi="Consolas" w:cs="Consolas"/>
+          <w:color w:val="000000"/>
+          <w:sz w:val="19"/>
+          <w:szCs w:val="19"/>
+          <w:highlight w:val="white"/>
+        </w:rPr>
+        <w:t xml:space="preserve">    {</w:t>
+      </w:r>
+    </w:p>
+    <w:p>
+      <w:pPr>
+        <w:autoSpaceDE w:val="0"/>
+        <w:autoSpaceDN w:val="0"/>
+        <w:adjustRightInd w:val="0"/>
+        <w:spacing w:after="0" w:line="240" w:lineRule="auto"/>
+        <w:rPr>
+          <w:rFonts w:ascii="Consolas" w:hAnsi="Consolas" w:cs="Consolas"/>
+          <w:color w:val="000000"/>
+          <w:sz w:val="19"/>
+          <w:szCs w:val="19"/>
+          <w:highlight w:val="white"/>
+        </w:rPr>
+      </w:pPr>
+      <w:r>
+        <w:rPr>
+          <w:rFonts w:ascii="Consolas" w:hAnsi="Consolas" w:cs="Consolas"/>
+          <w:color w:val="000000"/>
+          <w:sz w:val="19"/>
+          <w:szCs w:val="19"/>
+          <w:highlight w:val="white"/>
+        </w:rPr>
+        <w:t xml:space="preserve">        currentState.updateState();</w:t>
+      </w:r>
+    </w:p>
+    <w:p>
+      <w:pPr>
+        <w:autoSpaceDE w:val="0"/>
+        <w:autoSpaceDN w:val="0"/>
+        <w:adjustRightInd w:val="0"/>
+        <w:spacing w:after="0" w:line="240" w:lineRule="auto"/>
+        <w:rPr>
+          <w:rFonts w:ascii="Consolas" w:hAnsi="Consolas" w:cs="Consolas"/>
+          <w:color w:val="000000"/>
+          <w:sz w:val="19"/>
+          <w:szCs w:val="19"/>
+          <w:highlight w:val="white"/>
+        </w:rPr>
+      </w:pPr>
+      <w:r>
+        <w:rPr>
+          <w:rFonts w:ascii="Consolas" w:hAnsi="Consolas" w:cs="Consolas"/>
+          <w:color w:val="000000"/>
+          <w:sz w:val="19"/>
+          <w:szCs w:val="19"/>
+          <w:highlight w:val="white"/>
+        </w:rPr>
+        <w:t xml:space="preserve">    }</w:t>
+      </w:r>
+    </w:p>
+    <w:p/>
+    <w:p>
+      <w:r>
+        <w:t xml:space="preserve">However, </w:t>
+      </w:r>
+      <w:r>
+        <w:t>interfaces</w:t>
+      </w:r>
+      <w:r>
+        <w:t xml:space="preserve"> w</w:t>
+      </w:r>
+      <w:r>
+        <w:t>ere</w:t>
+      </w:r>
+      <w:r>
+        <w:t xml:space="preserve"> later found wasteful as many states shared functions but there was no once place that could hold all the functions and be accessible by all states. Refactoring the code to use a base class to implement the shared functions and members meant a drastic reduction in the amount of repeated code, massively limiting the scope for bugs and easing the maintenance of the code.</w:t>
+      </w:r>
+    </w:p>
+    <w:p>
+      <w:r>
+        <w:t>Another advantage of this method meant that if a variation of a particular function was required, the specific state requiring it could override the base method in order to cre</w:t>
+      </w:r>
+      <w:r>
+        <w:t>ate its own version. This method was beneficial since functions like “</w:t>
+      </w:r>
+      <w:r>
+        <w:t>u</w:t>
+      </w:r>
+      <w:r>
+        <w:t>pdateState” could be localised to each state</w:t>
+      </w:r>
+      <w:r>
+        <w:t>.</w:t>
+      </w:r>
+      <w:r>
+        <w:t xml:space="preserve"> </w:t>
+      </w:r>
+      <w:r>
+        <w:t>T</w:t>
+      </w:r>
+      <w:r>
+        <w:t xml:space="preserve">he controller class </w:t>
+      </w:r>
+      <w:r>
+        <w:t>then didn’t need</w:t>
+      </w:r>
+      <w:r>
+        <w:t xml:space="preserve"> to know which state was being updated</w:t>
+      </w:r>
+      <w:r>
+        <w:t>, an Object Orientated Programming method known as polymorphism</w:t>
+      </w:r>
+      <w:r>
+        <w:t>.</w:t>
+      </w:r>
+    </w:p>
+    <w:p>
+      <w:pPr>
+        <w:pStyle w:val="Heading2"/>
+      </w:pPr>
       <w:r>
         <w:t>Enemy</w:t>
       </w:r>
     </w:p>
     <w:p>
       <w:r>
+        <w:t>The enemy state machine contains 6 states although, as previously explained, only 5 are currently used by an enemy guard. I.e. a guard with a patrol won’t use the guard state and vice versa. However, it is possible for a guard to be given a patrol at runtime, in which case they would automatically start using the patrol state instead.</w:t>
+      </w:r>
+      <w:r>
+        <w:t xml:space="preserve"> </w:t>
+      </w:r>
+    </w:p>
+    <w:p>
+      <w:r>
+        <w:t>The enemy units currently roam about their assigned patrols or stay in their allocated guard position until they either see or hear the player. At which point they will then begin</w:t>
+      </w:r>
+      <w:r>
+        <w:t xml:space="preserve"> </w:t>
+      </w:r>
+      <w:r>
+        <w:t xml:space="preserve">chasing the player until they are within range and can open fire. </w:t>
+      </w:r>
+    </w:p>
+    <w:p>
+      <w:r>
+        <w:t>MORE?</w:t>
+      </w:r>
+    </w:p>
+    <w:p>
+      <w:r>
+        <w:br w:type="page"/>
+      </w:r>
+    </w:p>
+    <w:p>
+      <w:pPr>
+        <w:pStyle w:val="Heading3"/>
+      </w:pPr>
+      <w:r>
+        <w:lastRenderedPageBreak/>
+        <w:t xml:space="preserve">Patrol Point system </w:t>
+      </w:r>
+    </w:p>
+    <w:p>
+      <w:r>
+        <w:t xml:space="preserve">Alongside the enemy’s FSM a patrol point system has been added to the game. This allows developers to drag and drop waypoints on to the map (ensuring their positions are whole numbers). The developer can then drop multiple waypoints on to the enemy guard’s </w:t>
+      </w:r>
+      <w:r>
+        <w:rPr>
+          <w:i/>
+        </w:rPr>
+        <w:t>Enemy_Controller</w:t>
+      </w:r>
+      <w:r>
+        <w:rPr>
+          <w:i/>
+        </w:rPr>
+        <w:t xml:space="preserve"> </w:t>
+      </w:r>
+      <w:r>
+        <w:t xml:space="preserve">Patrol points variable in the inspector (figure 2). This will automatically generate a patrol for that agent, points can be used by multiple agents and an agent without any points will become a static guard and won’t patrol. </w:t>
+      </w:r>
+      <w:r>
+        <w:t>Below</w:t>
+      </w:r>
+      <w:r>
+        <w:t xml:space="preserve"> is how the FSM differentiates between a patrolling guard and a static guard.</w:t>
+      </w:r>
+    </w:p>
+    <w:p>
+      <w:pPr>
+        <w:autoSpaceDE w:val="0"/>
+        <w:autoSpaceDN w:val="0"/>
+        <w:adjustRightInd w:val="0"/>
+        <w:spacing w:after="0" w:line="240" w:lineRule="auto"/>
+        <w:rPr>
+          <w:rFonts w:ascii="Consolas" w:hAnsi="Consolas" w:cs="Consolas"/>
+          <w:color w:val="000000"/>
+          <w:sz w:val="16"/>
+          <w:szCs w:val="19"/>
+          <w:highlight w:val="white"/>
+        </w:rPr>
+      </w:pPr>
+      <w:r>
+        <w:rPr>
+          <w:rFonts w:ascii="Consolas" w:hAnsi="Consolas" w:cs="Consolas"/>
+          <w:color w:val="000000"/>
+          <w:sz w:val="16"/>
+          <w:szCs w:val="19"/>
+          <w:highlight w:val="white"/>
+        </w:rPr>
+        <w:t xml:space="preserve">    </w:t>
+      </w:r>
+      <w:r>
+        <w:rPr>
+          <w:rFonts w:ascii="Consolas" w:hAnsi="Consolas" w:cs="Consolas"/>
+          <w:color w:val="0000FF"/>
+          <w:sz w:val="16"/>
+          <w:szCs w:val="19"/>
+          <w:highlight w:val="white"/>
+        </w:rPr>
+        <w:t>public</w:t>
+      </w:r>
+      <w:r>
+        <w:rPr>
+          <w:rFonts w:ascii="Consolas" w:hAnsi="Consolas" w:cs="Consolas"/>
+          <w:color w:val="000000"/>
+          <w:sz w:val="16"/>
+          <w:szCs w:val="19"/>
+          <w:highlight w:val="white"/>
+        </w:rPr>
+        <w:t xml:space="preserve"> </w:t>
+      </w:r>
+      <w:r>
+        <w:rPr>
+          <w:rFonts w:ascii="Consolas" w:hAnsi="Consolas" w:cs="Consolas"/>
+          <w:color w:val="0000FF"/>
+          <w:sz w:val="16"/>
+          <w:szCs w:val="19"/>
+          <w:highlight w:val="white"/>
+        </w:rPr>
+        <w:t>virtual</w:t>
+      </w:r>
+      <w:r>
+        <w:rPr>
+          <w:rFonts w:ascii="Consolas" w:hAnsi="Consolas" w:cs="Consolas"/>
+          <w:color w:val="000000"/>
+          <w:sz w:val="16"/>
+          <w:szCs w:val="19"/>
+          <w:highlight w:val="white"/>
+        </w:rPr>
+        <w:t xml:space="preserve"> </w:t>
+      </w:r>
+      <w:r>
+        <w:rPr>
+          <w:rFonts w:ascii="Consolas" w:hAnsi="Consolas" w:cs="Consolas"/>
+          <w:color w:val="0000FF"/>
+          <w:sz w:val="16"/>
+          <w:szCs w:val="19"/>
+          <w:highlight w:val="white"/>
+        </w:rPr>
+        <w:t>void</w:t>
+      </w:r>
+      <w:r>
+        <w:rPr>
+          <w:rFonts w:ascii="Consolas" w:hAnsi="Consolas" w:cs="Consolas"/>
+          <w:color w:val="000000"/>
+          <w:sz w:val="16"/>
+          <w:szCs w:val="19"/>
+          <w:highlight w:val="white"/>
+        </w:rPr>
+        <w:t xml:space="preserve"> move()</w:t>
+      </w:r>
+    </w:p>
+    <w:p>
+      <w:pPr>
+        <w:autoSpaceDE w:val="0"/>
+        <w:autoSpaceDN w:val="0"/>
+        <w:adjustRightInd w:val="0"/>
+        <w:spacing w:after="0" w:line="240" w:lineRule="auto"/>
+        <w:rPr>
+          <w:rFonts w:ascii="Consolas" w:hAnsi="Consolas" w:cs="Consolas"/>
+          <w:color w:val="000000"/>
+          <w:sz w:val="16"/>
+          <w:szCs w:val="19"/>
+          <w:highlight w:val="white"/>
+        </w:rPr>
+      </w:pPr>
+      <w:r>
+        <w:rPr>
+          <w:rFonts w:ascii="Consolas" w:hAnsi="Consolas" w:cs="Consolas"/>
+          <w:color w:val="000000"/>
+          <w:sz w:val="16"/>
+          <w:szCs w:val="19"/>
+          <w:highlight w:val="white"/>
+        </w:rPr>
+        <w:t xml:space="preserve">    {</w:t>
+      </w:r>
+    </w:p>
+    <w:p>
+      <w:pPr>
+        <w:autoSpaceDE w:val="0"/>
+        <w:autoSpaceDN w:val="0"/>
+        <w:adjustRightInd w:val="0"/>
+        <w:spacing w:after="0" w:line="240" w:lineRule="auto"/>
+        <w:rPr>
+          <w:rFonts w:ascii="Consolas" w:hAnsi="Consolas" w:cs="Consolas"/>
+          <w:color w:val="000000"/>
+          <w:sz w:val="16"/>
+          <w:szCs w:val="19"/>
+          <w:highlight w:val="white"/>
+        </w:rPr>
+      </w:pPr>
+      <w:r>
+        <w:rPr>
+          <w:rFonts w:ascii="Consolas" w:hAnsi="Consolas" w:cs="Consolas"/>
+          <w:color w:val="000000"/>
+          <w:sz w:val="16"/>
+          <w:szCs w:val="19"/>
+          <w:highlight w:val="white"/>
+        </w:rPr>
+        <w:t xml:space="preserve">        </w:t>
+      </w:r>
+      <w:r>
+        <w:rPr>
+          <w:rFonts w:ascii="Consolas" w:hAnsi="Consolas" w:cs="Consolas"/>
+          <w:color w:val="008000"/>
+          <w:sz w:val="16"/>
+          <w:szCs w:val="19"/>
+          <w:highlight w:val="white"/>
+        </w:rPr>
+        <w:t>//Debug.Log("ROUTE POS X" + routePos.Value.x);</w:t>
+      </w:r>
+    </w:p>
+    <w:p>
+      <w:pPr>
+        <w:autoSpaceDE w:val="0"/>
+        <w:autoSpaceDN w:val="0"/>
+        <w:adjustRightInd w:val="0"/>
+        <w:spacing w:after="0" w:line="240" w:lineRule="auto"/>
+        <w:rPr>
+          <w:rFonts w:ascii="Consolas" w:hAnsi="Consolas" w:cs="Consolas"/>
+          <w:color w:val="000000"/>
+          <w:sz w:val="16"/>
+          <w:szCs w:val="19"/>
+          <w:highlight w:val="white"/>
+        </w:rPr>
+      </w:pPr>
+      <w:r>
+        <w:rPr>
+          <w:rFonts w:ascii="Consolas" w:hAnsi="Consolas" w:cs="Consolas"/>
+          <w:color w:val="000000"/>
+          <w:sz w:val="16"/>
+          <w:szCs w:val="19"/>
+          <w:highlight w:val="white"/>
+        </w:rPr>
+        <w:t xml:space="preserve">        </w:t>
+      </w:r>
+      <w:r>
+        <w:rPr>
+          <w:rFonts w:ascii="Consolas" w:hAnsi="Consolas" w:cs="Consolas"/>
+          <w:color w:val="2B91AF"/>
+          <w:sz w:val="16"/>
+          <w:szCs w:val="19"/>
+          <w:highlight w:val="white"/>
+        </w:rPr>
+        <w:t>Vector3</w:t>
+      </w:r>
+      <w:r>
+        <w:rPr>
+          <w:rFonts w:ascii="Consolas" w:hAnsi="Consolas" w:cs="Consolas"/>
+          <w:color w:val="000000"/>
+          <w:sz w:val="16"/>
+          <w:szCs w:val="19"/>
+          <w:highlight w:val="white"/>
+        </w:rPr>
+        <w:t xml:space="preserve"> targetPos = </w:t>
+      </w:r>
+      <w:r>
+        <w:rPr>
+          <w:rFonts w:ascii="Consolas" w:hAnsi="Consolas" w:cs="Consolas"/>
+          <w:color w:val="0000FF"/>
+          <w:sz w:val="16"/>
+          <w:szCs w:val="19"/>
+          <w:highlight w:val="white"/>
+        </w:rPr>
+        <w:t>new</w:t>
+      </w:r>
+      <w:r>
+        <w:rPr>
+          <w:rFonts w:ascii="Consolas" w:hAnsi="Consolas" w:cs="Consolas"/>
+          <w:color w:val="000000"/>
+          <w:sz w:val="16"/>
+          <w:szCs w:val="19"/>
+          <w:highlight w:val="white"/>
+        </w:rPr>
+        <w:t xml:space="preserve"> </w:t>
+      </w:r>
+      <w:r>
+        <w:rPr>
+          <w:rFonts w:ascii="Consolas" w:hAnsi="Consolas" w:cs="Consolas"/>
+          <w:color w:val="2B91AF"/>
+          <w:sz w:val="16"/>
+          <w:szCs w:val="19"/>
+          <w:highlight w:val="white"/>
+        </w:rPr>
+        <w:t>Vector3</w:t>
+      </w:r>
+      <w:r>
+        <w:rPr>
+          <w:rFonts w:ascii="Consolas" w:hAnsi="Consolas" w:cs="Consolas"/>
+          <w:color w:val="000000"/>
+          <w:sz w:val="16"/>
+          <w:szCs w:val="19"/>
+          <w:highlight w:val="white"/>
+        </w:rPr>
+        <w:t>(routePos.Value.x, enemy.transform.position.y, routePos.Value.y);</w:t>
+      </w:r>
+    </w:p>
+    <w:p>
+      <w:pPr>
+        <w:autoSpaceDE w:val="0"/>
+        <w:autoSpaceDN w:val="0"/>
+        <w:adjustRightInd w:val="0"/>
+        <w:spacing w:after="0" w:line="240" w:lineRule="auto"/>
+        <w:rPr>
+          <w:rFonts w:ascii="Consolas" w:hAnsi="Consolas" w:cs="Consolas"/>
+          <w:color w:val="000000"/>
+          <w:sz w:val="16"/>
+          <w:szCs w:val="19"/>
+          <w:highlight w:val="white"/>
+        </w:rPr>
+      </w:pPr>
+      <w:r>
+        <w:rPr>
+          <w:rFonts w:ascii="Consolas" w:hAnsi="Consolas" w:cs="Consolas"/>
+          <w:color w:val="000000"/>
+          <w:sz w:val="16"/>
+          <w:szCs w:val="19"/>
+          <w:highlight w:val="white"/>
+        </w:rPr>
+        <w:t xml:space="preserve">        </w:t>
+      </w:r>
+      <w:r>
+        <w:rPr>
+          <w:rFonts w:ascii="Consolas" w:hAnsi="Consolas" w:cs="Consolas"/>
+          <w:color w:val="2B91AF"/>
+          <w:sz w:val="16"/>
+          <w:szCs w:val="19"/>
+          <w:highlight w:val="white"/>
+        </w:rPr>
+        <w:t>Vector3</w:t>
+      </w:r>
+      <w:r>
+        <w:rPr>
+          <w:rFonts w:ascii="Consolas" w:hAnsi="Consolas" w:cs="Consolas"/>
+          <w:color w:val="000000"/>
+          <w:sz w:val="16"/>
+          <w:szCs w:val="19"/>
+          <w:highlight w:val="white"/>
+        </w:rPr>
+        <w:t xml:space="preserve"> velocity = </w:t>
+      </w:r>
+      <w:r>
+        <w:rPr>
+          <w:rFonts w:ascii="Consolas" w:hAnsi="Consolas" w:cs="Consolas"/>
+          <w:color w:val="2B91AF"/>
+          <w:sz w:val="16"/>
+          <w:szCs w:val="19"/>
+          <w:highlight w:val="white"/>
+        </w:rPr>
+        <w:t>Vector3</w:t>
+      </w:r>
+      <w:r>
+        <w:rPr>
+          <w:rFonts w:ascii="Consolas" w:hAnsi="Consolas" w:cs="Consolas"/>
+          <w:color w:val="000000"/>
+          <w:sz w:val="16"/>
+          <w:szCs w:val="19"/>
+          <w:highlight w:val="white"/>
+        </w:rPr>
+        <w:t>.zero;</w:t>
+      </w:r>
+    </w:p>
+    <w:p>
+      <w:pPr>
+        <w:autoSpaceDE w:val="0"/>
+        <w:autoSpaceDN w:val="0"/>
+        <w:adjustRightInd w:val="0"/>
+        <w:spacing w:after="0" w:line="240" w:lineRule="auto"/>
+        <w:rPr>
+          <w:rFonts w:ascii="Consolas" w:hAnsi="Consolas" w:cs="Consolas"/>
+          <w:color w:val="000000"/>
+          <w:sz w:val="16"/>
+          <w:szCs w:val="19"/>
+          <w:highlight w:val="white"/>
+        </w:rPr>
+      </w:pPr>
+      <w:r>
+        <w:rPr>
+          <w:rFonts w:ascii="Consolas" w:hAnsi="Consolas" w:cs="Consolas"/>
+          <w:color w:val="000000"/>
+          <w:sz w:val="16"/>
+          <w:szCs w:val="19"/>
+          <w:highlight w:val="white"/>
+        </w:rPr>
+        <w:t xml:space="preserve">        enemy.transform.position = </w:t>
+      </w:r>
+      <w:r>
+        <w:rPr>
+          <w:rFonts w:ascii="Consolas" w:hAnsi="Consolas" w:cs="Consolas"/>
+          <w:color w:val="2B91AF"/>
+          <w:sz w:val="16"/>
+          <w:szCs w:val="19"/>
+          <w:highlight w:val="white"/>
+        </w:rPr>
+        <w:t>Vector3</w:t>
+      </w:r>
+      <w:r>
+        <w:rPr>
+          <w:rFonts w:ascii="Consolas" w:hAnsi="Consolas" w:cs="Consolas"/>
+          <w:color w:val="000000"/>
+          <w:sz w:val="16"/>
+          <w:szCs w:val="19"/>
+          <w:highlight w:val="white"/>
+        </w:rPr>
+        <w:t>.Lerp(previousPos, targetPos, distance);</w:t>
+      </w:r>
+    </w:p>
+    <w:p>
+      <w:pPr>
+        <w:autoSpaceDE w:val="0"/>
+        <w:autoSpaceDN w:val="0"/>
+        <w:adjustRightInd w:val="0"/>
+        <w:spacing w:after="0" w:line="240" w:lineRule="auto"/>
+        <w:rPr>
+          <w:rFonts w:ascii="Consolas" w:hAnsi="Consolas" w:cs="Consolas"/>
+          <w:color w:val="000000"/>
+          <w:sz w:val="16"/>
+          <w:szCs w:val="19"/>
+          <w:highlight w:val="white"/>
+        </w:rPr>
+      </w:pPr>
+      <w:r>
+        <w:rPr>
+          <w:rFonts w:ascii="Consolas" w:hAnsi="Consolas" w:cs="Consolas"/>
+          <w:color w:val="000000"/>
+          <w:sz w:val="16"/>
+          <w:szCs w:val="19"/>
+          <w:highlight w:val="white"/>
+        </w:rPr>
+        <w:t xml:space="preserve">        enemy.transform.LookAt(targetPos);</w:t>
+      </w:r>
+    </w:p>
+    <w:p>
+      <w:pPr>
+        <w:autoSpaceDE w:val="0"/>
+        <w:autoSpaceDN w:val="0"/>
+        <w:adjustRightInd w:val="0"/>
+        <w:spacing w:after="0" w:line="240" w:lineRule="auto"/>
+        <w:rPr>
+          <w:rFonts w:ascii="Consolas" w:hAnsi="Consolas" w:cs="Consolas"/>
+          <w:color w:val="000000"/>
+          <w:sz w:val="16"/>
+          <w:szCs w:val="19"/>
+          <w:highlight w:val="white"/>
+        </w:rPr>
+      </w:pPr>
+      <w:r>
+        <w:rPr>
+          <w:rFonts w:ascii="Consolas" w:hAnsi="Consolas" w:cs="Consolas"/>
+          <w:color w:val="000000"/>
+          <w:sz w:val="16"/>
+          <w:szCs w:val="19"/>
+          <w:highlight w:val="white"/>
+        </w:rPr>
+        <w:t xml:space="preserve">        </w:t>
+      </w:r>
+      <w:r>
+        <w:rPr>
+          <w:rFonts w:ascii="Consolas" w:hAnsi="Consolas" w:cs="Consolas"/>
+          <w:color w:val="0000FF"/>
+          <w:sz w:val="16"/>
+          <w:szCs w:val="19"/>
+          <w:highlight w:val="white"/>
+        </w:rPr>
+        <w:t>if</w:t>
+      </w:r>
+      <w:r>
+        <w:rPr>
+          <w:rFonts w:ascii="Consolas" w:hAnsi="Consolas" w:cs="Consolas"/>
+          <w:color w:val="000000"/>
+          <w:sz w:val="16"/>
+          <w:szCs w:val="19"/>
+          <w:highlight w:val="white"/>
+        </w:rPr>
+        <w:t xml:space="preserve"> (distance &gt;= 1)</w:t>
+      </w:r>
+    </w:p>
+    <w:p>
+      <w:pPr>
+        <w:autoSpaceDE w:val="0"/>
+        <w:autoSpaceDN w:val="0"/>
+        <w:adjustRightInd w:val="0"/>
+        <w:spacing w:after="0" w:line="240" w:lineRule="auto"/>
+        <w:rPr>
+          <w:rFonts w:ascii="Consolas" w:hAnsi="Consolas" w:cs="Consolas"/>
+          <w:color w:val="000000"/>
+          <w:sz w:val="16"/>
+          <w:szCs w:val="19"/>
+          <w:highlight w:val="white"/>
+        </w:rPr>
+      </w:pPr>
+      <w:r>
+        <w:rPr>
+          <w:rFonts w:ascii="Consolas" w:hAnsi="Consolas" w:cs="Consolas"/>
+          <w:color w:val="000000"/>
+          <w:sz w:val="16"/>
+          <w:szCs w:val="19"/>
+          <w:highlight w:val="white"/>
+        </w:rPr>
+        <w:t xml:space="preserve">        {</w:t>
+      </w:r>
+    </w:p>
+    <w:p>
+      <w:pPr>
+        <w:autoSpaceDE w:val="0"/>
+        <w:autoSpaceDN w:val="0"/>
+        <w:adjustRightInd w:val="0"/>
+        <w:spacing w:after="0" w:line="240" w:lineRule="auto"/>
+        <w:rPr>
+          <w:rFonts w:ascii="Consolas" w:hAnsi="Consolas" w:cs="Consolas"/>
+          <w:color w:val="000000"/>
+          <w:sz w:val="16"/>
+          <w:szCs w:val="19"/>
+          <w:highlight w:val="white"/>
+        </w:rPr>
+      </w:pPr>
+      <w:r>
+        <w:rPr>
+          <w:rFonts w:ascii="Consolas" w:hAnsi="Consolas" w:cs="Consolas"/>
+          <w:color w:val="000000"/>
+          <w:sz w:val="16"/>
+          <w:szCs w:val="19"/>
+          <w:highlight w:val="white"/>
+        </w:rPr>
+        <w:t xml:space="preserve">            </w:t>
+      </w:r>
+      <w:r>
+        <w:rPr>
+          <w:rFonts w:ascii="Consolas" w:hAnsi="Consolas" w:cs="Consolas"/>
+          <w:color w:val="0000FF"/>
+          <w:sz w:val="16"/>
+          <w:szCs w:val="19"/>
+          <w:highlight w:val="white"/>
+        </w:rPr>
+        <w:t>if</w:t>
+      </w:r>
+      <w:r>
+        <w:rPr>
+          <w:rFonts w:ascii="Consolas" w:hAnsi="Consolas" w:cs="Consolas"/>
+          <w:color w:val="000000"/>
+          <w:sz w:val="16"/>
+          <w:szCs w:val="19"/>
+          <w:highlight w:val="white"/>
+        </w:rPr>
+        <w:t xml:space="preserve"> (routePos == route.Last)</w:t>
+      </w:r>
+    </w:p>
+    <w:p>
+      <w:pPr>
+        <w:autoSpaceDE w:val="0"/>
+        <w:autoSpaceDN w:val="0"/>
+        <w:adjustRightInd w:val="0"/>
+        <w:spacing w:after="0" w:line="240" w:lineRule="auto"/>
+        <w:rPr>
+          <w:rFonts w:ascii="Consolas" w:hAnsi="Consolas" w:cs="Consolas"/>
+          <w:color w:val="000000"/>
+          <w:sz w:val="16"/>
+          <w:szCs w:val="19"/>
+          <w:highlight w:val="white"/>
+        </w:rPr>
+      </w:pPr>
+      <w:r>
+        <w:rPr>
+          <w:rFonts w:ascii="Consolas" w:hAnsi="Consolas" w:cs="Consolas"/>
+          <w:color w:val="000000"/>
+          <w:sz w:val="16"/>
+          <w:szCs w:val="19"/>
+          <w:highlight w:val="white"/>
+        </w:rPr>
+        <w:t xml:space="preserve">            {</w:t>
+      </w:r>
+    </w:p>
+    <w:p>
+      <w:pPr>
+        <w:autoSpaceDE w:val="0"/>
+        <w:autoSpaceDN w:val="0"/>
+        <w:adjustRightInd w:val="0"/>
+        <w:spacing w:after="0" w:line="240" w:lineRule="auto"/>
+        <w:rPr>
+          <w:rFonts w:ascii="Consolas" w:hAnsi="Consolas" w:cs="Consolas"/>
+          <w:color w:val="000000"/>
+          <w:sz w:val="16"/>
+          <w:szCs w:val="19"/>
+          <w:highlight w:val="white"/>
+        </w:rPr>
+      </w:pPr>
+      <w:r>
+        <w:rPr>
+          <w:rFonts w:ascii="Consolas" w:hAnsi="Consolas" w:cs="Consolas"/>
+          <w:color w:val="000000"/>
+          <w:sz w:val="16"/>
+          <w:szCs w:val="19"/>
+          <w:highlight w:val="white"/>
+        </w:rPr>
+        <w:t xml:space="preserve">                nextPatrolPoint++;</w:t>
+      </w:r>
+    </w:p>
+    <w:p>
+      <w:pPr>
+        <w:autoSpaceDE w:val="0"/>
+        <w:autoSpaceDN w:val="0"/>
+        <w:adjustRightInd w:val="0"/>
+        <w:spacing w:after="0" w:line="240" w:lineRule="auto"/>
+        <w:rPr>
+          <w:rFonts w:ascii="Consolas" w:hAnsi="Consolas" w:cs="Consolas"/>
+          <w:color w:val="000000"/>
+          <w:sz w:val="16"/>
+          <w:szCs w:val="19"/>
+          <w:highlight w:val="white"/>
+        </w:rPr>
+      </w:pPr>
+      <w:r>
+        <w:rPr>
+          <w:rFonts w:ascii="Consolas" w:hAnsi="Consolas" w:cs="Consolas"/>
+          <w:color w:val="000000"/>
+          <w:sz w:val="16"/>
+          <w:szCs w:val="19"/>
+          <w:highlight w:val="white"/>
+        </w:rPr>
+        <w:t xml:space="preserve">                </w:t>
+      </w:r>
+      <w:r>
+        <w:rPr>
+          <w:rFonts w:ascii="Consolas" w:hAnsi="Consolas" w:cs="Consolas"/>
+          <w:color w:val="0000FF"/>
+          <w:sz w:val="16"/>
+          <w:szCs w:val="19"/>
+          <w:highlight w:val="white"/>
+        </w:rPr>
+        <w:t>if</w:t>
+      </w:r>
+      <w:r>
+        <w:rPr>
+          <w:rFonts w:ascii="Consolas" w:hAnsi="Consolas" w:cs="Consolas"/>
+          <w:color w:val="000000"/>
+          <w:sz w:val="16"/>
+          <w:szCs w:val="19"/>
+          <w:highlight w:val="white"/>
+        </w:rPr>
+        <w:t xml:space="preserve"> (nextPatrolPoint &gt; enemy.patrolPoints.Length)</w:t>
+      </w:r>
+    </w:p>
+    <w:p>
+      <w:pPr>
+        <w:autoSpaceDE w:val="0"/>
+        <w:autoSpaceDN w:val="0"/>
+        <w:adjustRightInd w:val="0"/>
+        <w:spacing w:after="0" w:line="240" w:lineRule="auto"/>
+        <w:rPr>
+          <w:rFonts w:ascii="Consolas" w:hAnsi="Consolas" w:cs="Consolas"/>
+          <w:color w:val="000000"/>
+          <w:sz w:val="16"/>
+          <w:szCs w:val="19"/>
+          <w:highlight w:val="white"/>
+        </w:rPr>
+      </w:pPr>
+      <w:r>
+        <w:rPr>
+          <w:rFonts w:ascii="Consolas" w:hAnsi="Consolas" w:cs="Consolas"/>
+          <w:color w:val="000000"/>
+          <w:sz w:val="16"/>
+          <w:szCs w:val="19"/>
+          <w:highlight w:val="white"/>
+        </w:rPr>
+        <w:t xml:space="preserve">                {</w:t>
+      </w:r>
+    </w:p>
+    <w:p>
+      <w:pPr>
+        <w:autoSpaceDE w:val="0"/>
+        <w:autoSpaceDN w:val="0"/>
+        <w:adjustRightInd w:val="0"/>
+        <w:spacing w:after="0" w:line="240" w:lineRule="auto"/>
+        <w:rPr>
+          <w:rFonts w:ascii="Consolas" w:hAnsi="Consolas" w:cs="Consolas"/>
+          <w:color w:val="000000"/>
+          <w:sz w:val="16"/>
+          <w:szCs w:val="19"/>
+          <w:highlight w:val="white"/>
+        </w:rPr>
+      </w:pPr>
+      <w:r>
+        <w:rPr>
+          <w:rFonts w:ascii="Consolas" w:hAnsi="Consolas" w:cs="Consolas"/>
+          <w:color w:val="000000"/>
+          <w:sz w:val="16"/>
+          <w:szCs w:val="19"/>
+          <w:highlight w:val="white"/>
+        </w:rPr>
+        <w:t xml:space="preserve">                    nextPatrolPoint = 0;</w:t>
+      </w:r>
+    </w:p>
+    <w:p>
+      <w:pPr>
+        <w:autoSpaceDE w:val="0"/>
+        <w:autoSpaceDN w:val="0"/>
+        <w:adjustRightInd w:val="0"/>
+        <w:spacing w:after="0" w:line="240" w:lineRule="auto"/>
+        <w:rPr>
+          <w:rFonts w:ascii="Consolas" w:hAnsi="Consolas" w:cs="Consolas"/>
+          <w:color w:val="000000"/>
+          <w:sz w:val="16"/>
+          <w:szCs w:val="19"/>
+          <w:highlight w:val="white"/>
+        </w:rPr>
+      </w:pPr>
+      <w:r>
+        <w:rPr>
+          <w:rFonts w:ascii="Consolas" w:hAnsi="Consolas" w:cs="Consolas"/>
+          <w:color w:val="000000"/>
+          <w:sz w:val="16"/>
+          <w:szCs w:val="19"/>
+          <w:highlight w:val="white"/>
+        </w:rPr>
+        <w:t xml:space="preserve">                }</w:t>
+      </w:r>
+    </w:p>
+    <w:p>
+      <w:pPr>
+        <w:autoSpaceDE w:val="0"/>
+        <w:autoSpaceDN w:val="0"/>
+        <w:adjustRightInd w:val="0"/>
+        <w:spacing w:after="0" w:line="240" w:lineRule="auto"/>
+        <w:rPr>
+          <w:rFonts w:ascii="Consolas" w:hAnsi="Consolas" w:cs="Consolas"/>
+          <w:color w:val="000000"/>
+          <w:sz w:val="16"/>
+          <w:szCs w:val="19"/>
+          <w:highlight w:val="white"/>
+        </w:rPr>
+      </w:pPr>
+      <w:r>
+        <w:rPr>
+          <w:rFonts w:ascii="Consolas" w:hAnsi="Consolas" w:cs="Consolas"/>
+          <w:color w:val="000000"/>
+          <w:sz w:val="16"/>
+          <w:szCs w:val="19"/>
+          <w:highlight w:val="white"/>
+        </w:rPr>
+        <w:t xml:space="preserve">                </w:t>
+      </w:r>
+      <w:r>
+        <w:rPr>
+          <w:rFonts w:ascii="Consolas" w:hAnsi="Consolas" w:cs="Consolas"/>
+          <w:color w:val="0000FF"/>
+          <w:sz w:val="16"/>
+          <w:szCs w:val="19"/>
+          <w:highlight w:val="white"/>
+        </w:rPr>
+        <w:t>if</w:t>
+      </w:r>
+      <w:r>
+        <w:rPr>
+          <w:rFonts w:ascii="Consolas" w:hAnsi="Consolas" w:cs="Consolas"/>
+          <w:color w:val="000000"/>
+          <w:sz w:val="16"/>
+          <w:szCs w:val="19"/>
+          <w:highlight w:val="white"/>
+        </w:rPr>
+        <w:t xml:space="preserve"> (enemy.patrolPoints.Length &gt; 0)</w:t>
+      </w:r>
+    </w:p>
+    <w:p>
+      <w:pPr>
+        <w:autoSpaceDE w:val="0"/>
+        <w:autoSpaceDN w:val="0"/>
+        <w:adjustRightInd w:val="0"/>
+        <w:spacing w:after="0" w:line="240" w:lineRule="auto"/>
+        <w:rPr>
+          <w:rFonts w:ascii="Consolas" w:hAnsi="Consolas" w:cs="Consolas"/>
+          <w:color w:val="000000"/>
+          <w:sz w:val="16"/>
+          <w:szCs w:val="19"/>
+          <w:highlight w:val="white"/>
+        </w:rPr>
+      </w:pPr>
+      <w:r>
+        <w:rPr>
+          <w:rFonts w:ascii="Consolas" w:hAnsi="Consolas" w:cs="Consolas"/>
+          <w:color w:val="000000"/>
+          <w:sz w:val="16"/>
+          <w:szCs w:val="19"/>
+          <w:highlight w:val="white"/>
+        </w:rPr>
+        <w:t xml:space="preserve">                {</w:t>
+      </w:r>
+    </w:p>
+    <w:p>
+      <w:pPr>
+        <w:autoSpaceDE w:val="0"/>
+        <w:autoSpaceDN w:val="0"/>
+        <w:adjustRightInd w:val="0"/>
+        <w:spacing w:after="0" w:line="240" w:lineRule="auto"/>
+        <w:rPr>
+          <w:rFonts w:ascii="Consolas" w:hAnsi="Consolas" w:cs="Consolas"/>
+          <w:color w:val="000000"/>
+          <w:sz w:val="16"/>
+          <w:szCs w:val="19"/>
+          <w:highlight w:val="white"/>
+        </w:rPr>
+      </w:pPr>
+      <w:r>
+        <w:rPr>
+          <w:rFonts w:ascii="Consolas" w:hAnsi="Consolas" w:cs="Consolas"/>
+          <w:color w:val="000000"/>
+          <w:sz w:val="16"/>
+          <w:szCs w:val="19"/>
+          <w:highlight w:val="white"/>
+        </w:rPr>
+        <w:t xml:space="preserve">                    patrol();</w:t>
+      </w:r>
+    </w:p>
+    <w:p>
+      <w:pPr>
+        <w:autoSpaceDE w:val="0"/>
+        <w:autoSpaceDN w:val="0"/>
+        <w:adjustRightInd w:val="0"/>
+        <w:spacing w:after="0" w:line="240" w:lineRule="auto"/>
+        <w:rPr>
+          <w:rFonts w:ascii="Consolas" w:hAnsi="Consolas" w:cs="Consolas"/>
+          <w:color w:val="000000"/>
+          <w:sz w:val="16"/>
+          <w:szCs w:val="19"/>
+          <w:highlight w:val="white"/>
+        </w:rPr>
+      </w:pPr>
+      <w:r>
+        <w:rPr>
+          <w:rFonts w:ascii="Consolas" w:hAnsi="Consolas" w:cs="Consolas"/>
+          <w:color w:val="000000"/>
+          <w:sz w:val="16"/>
+          <w:szCs w:val="19"/>
+          <w:highlight w:val="white"/>
+        </w:rPr>
+        <w:t xml:space="preserve">                }</w:t>
+      </w:r>
+    </w:p>
+    <w:p>
+      <w:pPr>
+        <w:autoSpaceDE w:val="0"/>
+        <w:autoSpaceDN w:val="0"/>
+        <w:adjustRightInd w:val="0"/>
+        <w:spacing w:after="0" w:line="240" w:lineRule="auto"/>
+        <w:rPr>
+          <w:rFonts w:ascii="Consolas" w:hAnsi="Consolas" w:cs="Consolas"/>
+          <w:color w:val="000000"/>
+          <w:sz w:val="16"/>
+          <w:szCs w:val="19"/>
+          <w:highlight w:val="white"/>
+        </w:rPr>
+      </w:pPr>
+      <w:r>
+        <w:rPr>
+          <w:rFonts w:ascii="Consolas" w:hAnsi="Consolas" w:cs="Consolas"/>
+          <w:color w:val="000000"/>
+          <w:sz w:val="16"/>
+          <w:szCs w:val="19"/>
+          <w:highlight w:val="white"/>
+        </w:rPr>
+        <w:t xml:space="preserve">                </w:t>
+      </w:r>
+      <w:r>
+        <w:rPr>
+          <w:rFonts w:ascii="Consolas" w:hAnsi="Consolas" w:cs="Consolas"/>
+          <w:color w:val="0000FF"/>
+          <w:sz w:val="16"/>
+          <w:szCs w:val="19"/>
+          <w:highlight w:val="white"/>
+        </w:rPr>
+        <w:t>else</w:t>
+      </w:r>
+    </w:p>
+    <w:p>
+      <w:pPr>
+        <w:autoSpaceDE w:val="0"/>
+        <w:autoSpaceDN w:val="0"/>
+        <w:adjustRightInd w:val="0"/>
+        <w:spacing w:after="0" w:line="240" w:lineRule="auto"/>
+        <w:rPr>
+          <w:rFonts w:ascii="Consolas" w:hAnsi="Consolas" w:cs="Consolas"/>
+          <w:color w:val="000000"/>
+          <w:sz w:val="16"/>
+          <w:szCs w:val="19"/>
+          <w:highlight w:val="white"/>
+        </w:rPr>
+      </w:pPr>
+      <w:r>
+        <w:rPr>
+          <w:rFonts w:ascii="Consolas" w:hAnsi="Consolas" w:cs="Consolas"/>
+          <w:color w:val="000000"/>
+          <w:sz w:val="16"/>
+          <w:szCs w:val="19"/>
+          <w:highlight w:val="white"/>
+        </w:rPr>
+        <w:t xml:space="preserve">                {</w:t>
+      </w:r>
+    </w:p>
+    <w:p>
+      <w:pPr>
+        <w:autoSpaceDE w:val="0"/>
+        <w:autoSpaceDN w:val="0"/>
+        <w:adjustRightInd w:val="0"/>
+        <w:spacing w:after="0" w:line="240" w:lineRule="auto"/>
+        <w:rPr>
+          <w:rFonts w:ascii="Consolas" w:hAnsi="Consolas" w:cs="Consolas"/>
+          <w:color w:val="000000"/>
+          <w:sz w:val="16"/>
+          <w:szCs w:val="19"/>
+          <w:highlight w:val="white"/>
+        </w:rPr>
+      </w:pPr>
+      <w:r>
+        <w:rPr>
+          <w:rFonts w:ascii="Consolas" w:hAnsi="Consolas" w:cs="Consolas"/>
+          <w:color w:val="000000"/>
+          <w:sz w:val="16"/>
+          <w:szCs w:val="19"/>
+          <w:highlight w:val="white"/>
+        </w:rPr>
+        <w:t xml:space="preserve">                    enemy.guardState.moveToGuardPoint();</w:t>
+      </w:r>
+    </w:p>
+    <w:p>
+      <w:pPr>
+        <w:autoSpaceDE w:val="0"/>
+        <w:autoSpaceDN w:val="0"/>
+        <w:adjustRightInd w:val="0"/>
+        <w:spacing w:after="0" w:line="240" w:lineRule="auto"/>
+        <w:rPr>
+          <w:rFonts w:ascii="Consolas" w:hAnsi="Consolas" w:cs="Consolas"/>
+          <w:color w:val="000000"/>
+          <w:sz w:val="16"/>
+          <w:szCs w:val="19"/>
+          <w:highlight w:val="white"/>
+        </w:rPr>
+      </w:pPr>
+      <w:r>
+        <w:rPr>
+          <w:rFonts w:ascii="Consolas" w:hAnsi="Consolas" w:cs="Consolas"/>
+          <w:color w:val="000000"/>
+          <w:sz w:val="16"/>
+          <w:szCs w:val="19"/>
+          <w:highlight w:val="white"/>
+        </w:rPr>
+        <w:t xml:space="preserve">                    enemy.currentState = enemy.guardState;</w:t>
+      </w:r>
+    </w:p>
+    <w:p>
+      <w:pPr>
+        <w:autoSpaceDE w:val="0"/>
+        <w:autoSpaceDN w:val="0"/>
+        <w:adjustRightInd w:val="0"/>
+        <w:spacing w:after="0" w:line="240" w:lineRule="auto"/>
+        <w:rPr>
+          <w:rFonts w:ascii="Consolas" w:hAnsi="Consolas" w:cs="Consolas"/>
+          <w:color w:val="000000"/>
+          <w:sz w:val="16"/>
+          <w:szCs w:val="19"/>
+          <w:highlight w:val="white"/>
+        </w:rPr>
+      </w:pPr>
+      <w:r>
+        <w:rPr>
+          <w:rFonts w:ascii="Consolas" w:hAnsi="Consolas" w:cs="Consolas"/>
+          <w:color w:val="000000"/>
+          <w:sz w:val="16"/>
+          <w:szCs w:val="19"/>
+          <w:highlight w:val="white"/>
+        </w:rPr>
+        <w:t xml:space="preserve">                }</w:t>
+      </w:r>
+    </w:p>
+    <w:p>
+      <w:pPr>
+        <w:autoSpaceDE w:val="0"/>
+        <w:autoSpaceDN w:val="0"/>
+        <w:adjustRightInd w:val="0"/>
+        <w:spacing w:after="0" w:line="240" w:lineRule="auto"/>
+        <w:rPr>
+          <w:rFonts w:ascii="Consolas" w:hAnsi="Consolas" w:cs="Consolas"/>
+          <w:color w:val="000000"/>
+          <w:sz w:val="16"/>
+          <w:szCs w:val="19"/>
+          <w:highlight w:val="white"/>
+        </w:rPr>
+      </w:pPr>
+      <w:r>
+        <w:rPr>
+          <w:rFonts w:ascii="Consolas" w:hAnsi="Consolas" w:cs="Consolas"/>
+          <w:color w:val="000000"/>
+          <w:sz w:val="16"/>
+          <w:szCs w:val="19"/>
+          <w:highlight w:val="white"/>
+        </w:rPr>
+        <w:t xml:space="preserve">            }</w:t>
+      </w:r>
+    </w:p>
+    <w:p>
+      <w:pPr>
+        <w:autoSpaceDE w:val="0"/>
+        <w:autoSpaceDN w:val="0"/>
+        <w:adjustRightInd w:val="0"/>
+        <w:spacing w:after="0" w:line="240" w:lineRule="auto"/>
+        <w:rPr>
+          <w:rFonts w:ascii="Consolas" w:hAnsi="Consolas" w:cs="Consolas"/>
+          <w:color w:val="000000"/>
+          <w:sz w:val="16"/>
+          <w:szCs w:val="19"/>
+          <w:highlight w:val="white"/>
+        </w:rPr>
+      </w:pPr>
+      <w:r>
+        <w:rPr>
+          <w:rFonts w:ascii="Consolas" w:hAnsi="Consolas" w:cs="Consolas"/>
+          <w:color w:val="000000"/>
+          <w:sz w:val="16"/>
+          <w:szCs w:val="19"/>
+          <w:highlight w:val="white"/>
+        </w:rPr>
+        <w:t xml:space="preserve">            </w:t>
+      </w:r>
+      <w:r>
+        <w:rPr>
+          <w:rFonts w:ascii="Consolas" w:hAnsi="Consolas" w:cs="Consolas"/>
+          <w:color w:val="0000FF"/>
+          <w:sz w:val="16"/>
+          <w:szCs w:val="19"/>
+          <w:highlight w:val="white"/>
+        </w:rPr>
+        <w:t>else</w:t>
+      </w:r>
+    </w:p>
+    <w:p>
+      <w:pPr>
+        <w:autoSpaceDE w:val="0"/>
+        <w:autoSpaceDN w:val="0"/>
+        <w:adjustRightInd w:val="0"/>
+        <w:spacing w:after="0" w:line="240" w:lineRule="auto"/>
+        <w:rPr>
+          <w:rFonts w:ascii="Consolas" w:hAnsi="Consolas" w:cs="Consolas"/>
+          <w:color w:val="000000"/>
+          <w:sz w:val="16"/>
+          <w:szCs w:val="19"/>
+          <w:highlight w:val="white"/>
+        </w:rPr>
+      </w:pPr>
+      <w:r>
+        <w:rPr>
+          <w:rFonts w:ascii="Consolas" w:hAnsi="Consolas" w:cs="Consolas"/>
+          <w:color w:val="000000"/>
+          <w:sz w:val="16"/>
+          <w:szCs w:val="19"/>
+          <w:highlight w:val="white"/>
+        </w:rPr>
+        <w:t xml:space="preserve">            {</w:t>
+      </w:r>
+    </w:p>
+    <w:p>
+      <w:pPr>
+        <w:autoSpaceDE w:val="0"/>
+        <w:autoSpaceDN w:val="0"/>
+        <w:adjustRightInd w:val="0"/>
+        <w:spacing w:after="0" w:line="240" w:lineRule="auto"/>
+        <w:rPr>
+          <w:rFonts w:ascii="Consolas" w:hAnsi="Consolas" w:cs="Consolas"/>
+          <w:color w:val="000000"/>
+          <w:sz w:val="16"/>
+          <w:szCs w:val="19"/>
+          <w:highlight w:val="white"/>
+        </w:rPr>
+      </w:pPr>
+      <w:r>
+        <w:rPr>
+          <w:rFonts w:ascii="Consolas" w:hAnsi="Consolas" w:cs="Consolas"/>
+          <w:color w:val="000000"/>
+          <w:sz w:val="16"/>
+          <w:szCs w:val="19"/>
+          <w:highlight w:val="white"/>
+        </w:rPr>
+        <w:t xml:space="preserve">                routePos = routePos.Next;</w:t>
+      </w:r>
+    </w:p>
+    <w:p>
+      <w:pPr>
+        <w:autoSpaceDE w:val="0"/>
+        <w:autoSpaceDN w:val="0"/>
+        <w:adjustRightInd w:val="0"/>
+        <w:spacing w:after="0" w:line="240" w:lineRule="auto"/>
+        <w:rPr>
+          <w:rFonts w:ascii="Consolas" w:hAnsi="Consolas" w:cs="Consolas"/>
+          <w:color w:val="000000"/>
+          <w:sz w:val="16"/>
+          <w:szCs w:val="19"/>
+          <w:highlight w:val="white"/>
+        </w:rPr>
+      </w:pPr>
+      <w:r>
+        <w:rPr>
+          <w:rFonts w:ascii="Consolas" w:hAnsi="Consolas" w:cs="Consolas"/>
+          <w:color w:val="000000"/>
+          <w:sz w:val="16"/>
+          <w:szCs w:val="19"/>
+          <w:highlight w:val="white"/>
+        </w:rPr>
+        <w:t xml:space="preserve">                distance = 0;</w:t>
+      </w:r>
+    </w:p>
+    <w:p>
+      <w:pPr>
+        <w:autoSpaceDE w:val="0"/>
+        <w:autoSpaceDN w:val="0"/>
+        <w:adjustRightInd w:val="0"/>
+        <w:spacing w:after="0" w:line="240" w:lineRule="auto"/>
+        <w:rPr>
+          <w:rFonts w:ascii="Consolas" w:hAnsi="Consolas" w:cs="Consolas"/>
+          <w:color w:val="000000"/>
+          <w:sz w:val="16"/>
+          <w:szCs w:val="19"/>
+          <w:highlight w:val="white"/>
+        </w:rPr>
+      </w:pPr>
+      <w:r>
+        <w:rPr>
+          <w:rFonts w:ascii="Consolas" w:hAnsi="Consolas" w:cs="Consolas"/>
+          <w:color w:val="000000"/>
+          <w:sz w:val="16"/>
+          <w:szCs w:val="19"/>
+          <w:highlight w:val="white"/>
+        </w:rPr>
+        <w:t xml:space="preserve">                previousPos = targetPos;</w:t>
+      </w:r>
+    </w:p>
+    <w:p>
+      <w:pPr>
+        <w:autoSpaceDE w:val="0"/>
+        <w:autoSpaceDN w:val="0"/>
+        <w:adjustRightInd w:val="0"/>
+        <w:spacing w:after="0" w:line="240" w:lineRule="auto"/>
+        <w:rPr>
+          <w:rFonts w:ascii="Consolas" w:hAnsi="Consolas" w:cs="Consolas"/>
+          <w:color w:val="000000"/>
+          <w:sz w:val="16"/>
+          <w:szCs w:val="19"/>
+          <w:highlight w:val="white"/>
+        </w:rPr>
+      </w:pPr>
+      <w:r>
+        <w:rPr>
+          <w:rFonts w:ascii="Consolas" w:hAnsi="Consolas" w:cs="Consolas"/>
+          <w:color w:val="000000"/>
+          <w:sz w:val="16"/>
+          <w:szCs w:val="19"/>
+          <w:highlight w:val="white"/>
+        </w:rPr>
+        <w:t xml:space="preserve">            }</w:t>
+      </w:r>
+    </w:p>
+    <w:p>
+      <w:pPr>
+        <w:autoSpaceDE w:val="0"/>
+        <w:autoSpaceDN w:val="0"/>
+        <w:adjustRightInd w:val="0"/>
+        <w:spacing w:after="0" w:line="240" w:lineRule="auto"/>
+        <w:rPr>
+          <w:rFonts w:ascii="Consolas" w:hAnsi="Consolas" w:cs="Consolas"/>
+          <w:color w:val="000000"/>
+          <w:sz w:val="16"/>
+          <w:szCs w:val="19"/>
+          <w:highlight w:val="white"/>
+        </w:rPr>
+      </w:pPr>
+      <w:r>
+        <w:rPr>
+          <w:rFonts w:ascii="Consolas" w:hAnsi="Consolas" w:cs="Consolas"/>
+          <w:color w:val="000000"/>
+          <w:sz w:val="16"/>
+          <w:szCs w:val="19"/>
+          <w:highlight w:val="white"/>
+        </w:rPr>
+        <w:t xml:space="preserve">        }</w:t>
+      </w:r>
+    </w:p>
+    <w:p>
+      <w:pPr>
+        <w:rPr>
+          <w:sz w:val="18"/>
+        </w:rPr>
+      </w:pPr>
+      <w:r>
+        <w:rPr>
+          <w:rFonts w:ascii="Consolas" w:hAnsi="Consolas" w:cs="Consolas"/>
+          <w:color w:val="000000"/>
+          <w:sz w:val="16"/>
+          <w:szCs w:val="19"/>
+          <w:highlight w:val="white"/>
+        </w:rPr>
+        <w:t xml:space="preserve">    }</w:t>
+      </w:r>
+    </w:p>
+    <w:p>
+      <w:pPr>
+        <w:keepNext/>
+      </w:pPr>
+      <w:r>
+        <w:rPr>
+          <w:noProof/>
+          <w:lang w:eastAsia="en-GB"/>
+        </w:rPr>
+        <w:drawing>
+          <wp:inline distT="0" distB="0" distL="0" distR="0" wp14:anchorId="1D4A10FA" wp14:editId="3D79FC3F">
+            <wp:extent cx="4581525" cy="2609850"/>
+            <wp:effectExtent l="0" t="0" r="9525" b="0"/>
+            <wp:docPr id="2" name="Picture 2"/>
+            <wp:cNvGraphicFramePr>
+              <a:graphicFrameLocks xmlns:a="http://schemas.openxmlformats.org/drawingml/2006/main" noChangeAspect="1"/>
+            </wp:cNvGraphicFramePr>
+            <a:graphic xmlns:a="http://schemas.openxmlformats.org/drawingml/2006/main">
+              <a:graphicData uri="http://schemas.openxmlformats.org/drawingml/2006/picture">
+                <pic:pic xmlns:pic="http://schemas.openxmlformats.org/drawingml/2006/picture">
+                  <pic:nvPicPr>
+                    <pic:cNvPr id="1" name=""/>
+                    <pic:cNvPicPr/>
+                  </pic:nvPicPr>
+                  <pic:blipFill>
+                    <a:blip r:embed="rId7"/>
+                    <a:stretch>
+                      <a:fillRect/>
+                    </a:stretch>
+                  </pic:blipFill>
+                  <pic:spPr>
+                    <a:xfrm>
+                      <a:off x="0" y="0"/>
+                      <a:ext cx="4581525" cy="2609850"/>
+                    </a:xfrm>
+                    <a:prstGeom prst="rect">
+                      <a:avLst/>
+                    </a:prstGeom>
+                  </pic:spPr>
+                </pic:pic>
+              </a:graphicData>
+            </a:graphic>
+          </wp:inline>
+        </w:drawing>
+      </w:r>
+    </w:p>
+    <w:p>
+      <w:pPr>
+        <w:pStyle w:val="Caption"/>
+      </w:pPr>
+      <w:r>
+        <w:t xml:space="preserve">Figure </w:t>
+      </w:r>
+      <w:fldSimple w:instr=" SEQ Figure \* ARABIC ">
+        <w:r>
+          <w:rPr>
+            <w:noProof/>
+          </w:rPr>
+          <w:t>2</w:t>
+        </w:r>
+      </w:fldSimple>
+      <w:r>
+        <w:t xml:space="preserve"> Creating a Patrol</w:t>
+      </w:r>
+    </w:p>
+    <w:p>
+      <w:pPr>
+        <w:pStyle w:val="Heading2"/>
+      </w:pPr>
+      <w:r>
+        <w:lastRenderedPageBreak/>
         <w:t>Hostage</w:t>
       </w:r>
     </w:p>
     <w:p>
       <w:r>
+        <w:t>To give the player an objective a new type of AI was created, Hostage. The hostage uses a finite state machine in the same way as the enemy agents except it has different states, captured and released. The FSM is far simpler than then enemy AI, and is less resource intensive since all transitions are trigger based and simply wait for either the enemy or the player to walk close to it. The player can “free” the hostage by getting close to them and ensuring the enemy don’t get so close that they cause the hostage to become captured again. Once the hostage is at the player’s starting point the game is won.</w:t>
+      </w:r>
+    </w:p>
+    <w:p>
+      <w:pPr>
+        <w:pStyle w:val="Heading2"/>
+      </w:pPr>
+      <w:r>
         <w:t>Group Control</w:t>
       </w:r>
     </w:p>
     <w:p>
       <w:r>
-        <w:t>Patrol Point system</w:t>
-      </w:r>
-      <w:bookmarkStart w:id="4" w:name="_GoBack"/>
-      <w:bookmarkEnd w:id="4"/>
-    </w:p>
+        <w:t xml:space="preserve">To add further complexity to the game, an enemy group </w:t>
+      </w:r>
+      <w:r>
+        <w:t>controller</w:t>
+      </w:r>
+      <w:r>
+        <w:t xml:space="preserve"> was created. This controller was essentially a listener that waited for an enemy under its control to come under attack before then diverting the nearest enemy unit to assist in the firefight. Unfortunately, due to an unknown bug causing the work of the group controller to be overwritten with blank data this has not been implemented into the final version. The source code however is included regardless.</w:t>
+      </w:r>
+    </w:p>
+    <w:p>
+      <w:pPr>
+        <w:autoSpaceDE w:val="0"/>
+        <w:autoSpaceDN w:val="0"/>
+        <w:adjustRightInd w:val="0"/>
+        <w:spacing w:after="0" w:line="240" w:lineRule="auto"/>
+        <w:rPr>
+          <w:rFonts w:ascii="Consolas" w:hAnsi="Consolas" w:cs="Consolas"/>
+          <w:color w:val="000000"/>
+          <w:sz w:val="19"/>
+          <w:szCs w:val="19"/>
+          <w:highlight w:val="white"/>
+        </w:rPr>
+      </w:pPr>
+      <w:r>
+        <w:rPr>
+          <w:rFonts w:ascii="Consolas" w:hAnsi="Consolas" w:cs="Consolas"/>
+          <w:color w:val="2B91AF"/>
+          <w:sz w:val="19"/>
+          <w:szCs w:val="19"/>
+          <w:highlight w:val="white"/>
+        </w:rPr>
+        <w:t>GameObject</w:t>
+      </w:r>
+      <w:r>
+        <w:rPr>
+          <w:rFonts w:ascii="Consolas" w:hAnsi="Consolas" w:cs="Consolas"/>
+          <w:color w:val="000000"/>
+          <w:sz w:val="19"/>
+          <w:szCs w:val="19"/>
+          <w:highlight w:val="white"/>
+        </w:rPr>
+        <w:t xml:space="preserve"> nearestEnemy = findNearestEnemy(enemy);</w:t>
+      </w:r>
+    </w:p>
+    <w:p>
+      <w:pPr>
+        <w:autoSpaceDE w:val="0"/>
+        <w:autoSpaceDN w:val="0"/>
+        <w:adjustRightInd w:val="0"/>
+        <w:spacing w:after="0" w:line="240" w:lineRule="auto"/>
+        <w:rPr>
+          <w:rFonts w:ascii="Consolas" w:hAnsi="Consolas" w:cs="Consolas"/>
+          <w:color w:val="000000"/>
+          <w:sz w:val="19"/>
+          <w:szCs w:val="19"/>
+          <w:highlight w:val="white"/>
+        </w:rPr>
+      </w:pPr>
+      <w:r>
+        <w:rPr>
+          <w:rFonts w:ascii="Consolas" w:hAnsi="Consolas" w:cs="Consolas"/>
+          <w:color w:val="000000"/>
+          <w:sz w:val="19"/>
+          <w:szCs w:val="19"/>
+          <w:highlight w:val="white"/>
+        </w:rPr>
+        <w:t xml:space="preserve">        </w:t>
+      </w:r>
+      <w:r>
+        <w:rPr>
+          <w:rFonts w:ascii="Consolas" w:hAnsi="Consolas" w:cs="Consolas"/>
+          <w:color w:val="0000FF"/>
+          <w:sz w:val="19"/>
+          <w:szCs w:val="19"/>
+          <w:highlight w:val="white"/>
+        </w:rPr>
+        <w:t>if</w:t>
+      </w:r>
+      <w:r>
+        <w:rPr>
+          <w:rFonts w:ascii="Consolas" w:hAnsi="Consolas" w:cs="Consolas"/>
+          <w:color w:val="000000"/>
+          <w:sz w:val="19"/>
+          <w:szCs w:val="19"/>
+          <w:highlight w:val="white"/>
+        </w:rPr>
+        <w:t xml:space="preserve">(nearestEnemy == </w:t>
+      </w:r>
+      <w:r>
+        <w:rPr>
+          <w:rFonts w:ascii="Consolas" w:hAnsi="Consolas" w:cs="Consolas"/>
+          <w:color w:val="0000FF"/>
+          <w:sz w:val="19"/>
+          <w:szCs w:val="19"/>
+          <w:highlight w:val="white"/>
+        </w:rPr>
+        <w:t>null</w:t>
+      </w:r>
+      <w:r>
+        <w:rPr>
+          <w:rFonts w:ascii="Consolas" w:hAnsi="Consolas" w:cs="Consolas"/>
+          <w:color w:val="000000"/>
+          <w:sz w:val="19"/>
+          <w:szCs w:val="19"/>
+          <w:highlight w:val="white"/>
+        </w:rPr>
+        <w:t>)</w:t>
+      </w:r>
+      <w:r>
+        <w:rPr>
+          <w:rFonts w:ascii="Consolas" w:hAnsi="Consolas" w:cs="Consolas"/>
+          <w:color w:val="008000"/>
+          <w:sz w:val="19"/>
+          <w:szCs w:val="19"/>
+          <w:highlight w:val="white"/>
+        </w:rPr>
+        <w:t>//no remaining enemies</w:t>
+      </w:r>
+    </w:p>
+    <w:p>
+      <w:pPr>
+        <w:autoSpaceDE w:val="0"/>
+        <w:autoSpaceDN w:val="0"/>
+        <w:adjustRightInd w:val="0"/>
+        <w:spacing w:after="0" w:line="240" w:lineRule="auto"/>
+        <w:rPr>
+          <w:rFonts w:ascii="Consolas" w:hAnsi="Consolas" w:cs="Consolas"/>
+          <w:color w:val="000000"/>
+          <w:sz w:val="19"/>
+          <w:szCs w:val="19"/>
+          <w:highlight w:val="white"/>
+        </w:rPr>
+      </w:pPr>
+      <w:r>
+        <w:rPr>
+          <w:rFonts w:ascii="Consolas" w:hAnsi="Consolas" w:cs="Consolas"/>
+          <w:color w:val="000000"/>
+          <w:sz w:val="19"/>
+          <w:szCs w:val="19"/>
+          <w:highlight w:val="white"/>
+        </w:rPr>
+        <w:t xml:space="preserve">        {</w:t>
+      </w:r>
+    </w:p>
+    <w:p>
+      <w:pPr>
+        <w:autoSpaceDE w:val="0"/>
+        <w:autoSpaceDN w:val="0"/>
+        <w:adjustRightInd w:val="0"/>
+        <w:spacing w:after="0" w:line="240" w:lineRule="auto"/>
+        <w:rPr>
+          <w:rFonts w:ascii="Consolas" w:hAnsi="Consolas" w:cs="Consolas"/>
+          <w:color w:val="000000"/>
+          <w:sz w:val="19"/>
+          <w:szCs w:val="19"/>
+          <w:highlight w:val="white"/>
+        </w:rPr>
+      </w:pPr>
+      <w:r>
+        <w:rPr>
+          <w:rFonts w:ascii="Consolas" w:hAnsi="Consolas" w:cs="Consolas"/>
+          <w:color w:val="000000"/>
+          <w:sz w:val="19"/>
+          <w:szCs w:val="19"/>
+          <w:highlight w:val="white"/>
+        </w:rPr>
+        <w:t xml:space="preserve">            </w:t>
+      </w:r>
+      <w:r>
+        <w:rPr>
+          <w:rFonts w:ascii="Consolas" w:hAnsi="Consolas" w:cs="Consolas"/>
+          <w:color w:val="0000FF"/>
+          <w:sz w:val="19"/>
+          <w:szCs w:val="19"/>
+          <w:highlight w:val="white"/>
+        </w:rPr>
+        <w:t>return</w:t>
+      </w:r>
+      <w:r>
+        <w:rPr>
+          <w:rFonts w:ascii="Consolas" w:hAnsi="Consolas" w:cs="Consolas"/>
+          <w:color w:val="000000"/>
+          <w:sz w:val="19"/>
+          <w:szCs w:val="19"/>
+          <w:highlight w:val="white"/>
+        </w:rPr>
+        <w:t>;</w:t>
+      </w:r>
+    </w:p>
+    <w:p>
+      <w:pPr>
+        <w:autoSpaceDE w:val="0"/>
+        <w:autoSpaceDN w:val="0"/>
+        <w:adjustRightInd w:val="0"/>
+        <w:spacing w:after="0" w:line="240" w:lineRule="auto"/>
+        <w:rPr>
+          <w:rFonts w:ascii="Consolas" w:hAnsi="Consolas" w:cs="Consolas"/>
+          <w:color w:val="000000"/>
+          <w:sz w:val="19"/>
+          <w:szCs w:val="19"/>
+          <w:highlight w:val="white"/>
+        </w:rPr>
+      </w:pPr>
+      <w:r>
+        <w:rPr>
+          <w:rFonts w:ascii="Consolas" w:hAnsi="Consolas" w:cs="Consolas"/>
+          <w:color w:val="000000"/>
+          <w:sz w:val="19"/>
+          <w:szCs w:val="19"/>
+          <w:highlight w:val="white"/>
+        </w:rPr>
+        <w:t xml:space="preserve">        }</w:t>
+      </w:r>
+    </w:p>
+    <w:p>
+      <w:pPr>
+        <w:autoSpaceDE w:val="0"/>
+        <w:autoSpaceDN w:val="0"/>
+        <w:adjustRightInd w:val="0"/>
+        <w:spacing w:after="0" w:line="240" w:lineRule="auto"/>
+        <w:rPr>
+          <w:rFonts w:ascii="Consolas" w:hAnsi="Consolas" w:cs="Consolas"/>
+          <w:color w:val="000000"/>
+          <w:sz w:val="19"/>
+          <w:szCs w:val="19"/>
+          <w:highlight w:val="white"/>
+        </w:rPr>
+      </w:pPr>
+      <w:r>
+        <w:rPr>
+          <w:rFonts w:ascii="Consolas" w:hAnsi="Consolas" w:cs="Consolas"/>
+          <w:color w:val="000000"/>
+          <w:sz w:val="19"/>
+          <w:szCs w:val="19"/>
+          <w:highlight w:val="white"/>
+        </w:rPr>
+        <w:t xml:space="preserve">        nearestEnemy.GetComponent&lt;</w:t>
+      </w:r>
+      <w:r>
+        <w:rPr>
+          <w:rFonts w:ascii="Consolas" w:hAnsi="Consolas" w:cs="Consolas"/>
+          <w:color w:val="2B91AF"/>
+          <w:sz w:val="19"/>
+          <w:szCs w:val="19"/>
+          <w:highlight w:val="white"/>
+        </w:rPr>
+        <w:t>Enemy_Controller</w:t>
+      </w:r>
+      <w:r>
+        <w:rPr>
+          <w:rFonts w:ascii="Consolas" w:hAnsi="Consolas" w:cs="Consolas"/>
+          <w:color w:val="000000"/>
+          <w:sz w:val="19"/>
+          <w:szCs w:val="19"/>
+          <w:highlight w:val="white"/>
+        </w:rPr>
+        <w:t>&gt;().currentState.newRoute(</w:t>
+      </w:r>
+      <w:r>
+        <w:rPr>
+          <w:rFonts w:ascii="Consolas" w:hAnsi="Consolas" w:cs="Consolas"/>
+          <w:color w:val="0000FF"/>
+          <w:sz w:val="19"/>
+          <w:szCs w:val="19"/>
+          <w:highlight w:val="white"/>
+        </w:rPr>
+        <w:t>new</w:t>
+      </w:r>
+      <w:r>
+        <w:rPr>
+          <w:rFonts w:ascii="Consolas" w:hAnsi="Consolas" w:cs="Consolas"/>
+          <w:color w:val="000000"/>
+          <w:sz w:val="19"/>
+          <w:szCs w:val="19"/>
+          <w:highlight w:val="white"/>
+        </w:rPr>
+        <w:t xml:space="preserve"> </w:t>
+      </w:r>
+      <w:r>
+        <w:rPr>
+          <w:rFonts w:ascii="Consolas" w:hAnsi="Consolas" w:cs="Consolas"/>
+          <w:color w:val="2B91AF"/>
+          <w:sz w:val="19"/>
+          <w:szCs w:val="19"/>
+          <w:highlight w:val="white"/>
+        </w:rPr>
+        <w:t>Location</w:t>
+      </w:r>
+      <w:r>
+        <w:rPr>
+          <w:rFonts w:ascii="Consolas" w:hAnsi="Consolas" w:cs="Consolas"/>
+          <w:color w:val="000000"/>
+          <w:sz w:val="19"/>
+          <w:szCs w:val="19"/>
+          <w:highlight w:val="white"/>
+        </w:rPr>
+        <w:t>(</w:t>
+      </w:r>
+      <w:r>
+        <w:rPr>
+          <w:rFonts w:ascii="Consolas" w:hAnsi="Consolas" w:cs="Consolas"/>
+          <w:color w:val="2B91AF"/>
+          <w:sz w:val="19"/>
+          <w:szCs w:val="19"/>
+          <w:highlight w:val="white"/>
+        </w:rPr>
+        <w:t>Mathf</w:t>
+      </w:r>
+      <w:r>
+        <w:rPr>
+          <w:rFonts w:ascii="Consolas" w:hAnsi="Consolas" w:cs="Consolas"/>
+          <w:color w:val="000000"/>
+          <w:sz w:val="19"/>
+          <w:szCs w:val="19"/>
+          <w:highlight w:val="white"/>
+        </w:rPr>
+        <w:t xml:space="preserve">.FloorToInt(enemy.transform.position.x), </w:t>
+      </w:r>
+      <w:r>
+        <w:rPr>
+          <w:rFonts w:ascii="Consolas" w:hAnsi="Consolas" w:cs="Consolas"/>
+          <w:color w:val="2B91AF"/>
+          <w:sz w:val="19"/>
+          <w:szCs w:val="19"/>
+          <w:highlight w:val="white"/>
+        </w:rPr>
+        <w:t>Mathf</w:t>
+      </w:r>
+      <w:r>
+        <w:rPr>
+          <w:rFonts w:ascii="Consolas" w:hAnsi="Consolas" w:cs="Consolas"/>
+          <w:color w:val="000000"/>
+          <w:sz w:val="19"/>
+          <w:szCs w:val="19"/>
+          <w:highlight w:val="white"/>
+        </w:rPr>
+        <w:t>.FloorToInt(enemy.transform.position.z)));</w:t>
+      </w:r>
+    </w:p>
+    <w:p>
+      <w:r>
+        <w:rPr>
+          <w:rFonts w:ascii="Consolas" w:hAnsi="Consolas" w:cs="Consolas"/>
+          <w:color w:val="000000"/>
+          <w:sz w:val="19"/>
+          <w:szCs w:val="19"/>
+          <w:highlight w:val="white"/>
+        </w:rPr>
+        <w:t xml:space="preserve">        nearestEnemy.GetComponent&lt;</w:t>
+      </w:r>
+      <w:r>
+        <w:rPr>
+          <w:rFonts w:ascii="Consolas" w:hAnsi="Consolas" w:cs="Consolas"/>
+          <w:color w:val="2B91AF"/>
+          <w:sz w:val="19"/>
+          <w:szCs w:val="19"/>
+          <w:highlight w:val="white"/>
+        </w:rPr>
+        <w:t>Enemy_Controller</w:t>
+      </w:r>
+      <w:r>
+        <w:rPr>
+          <w:rFonts w:ascii="Consolas" w:hAnsi="Consolas" w:cs="Consolas"/>
+          <w:color w:val="000000"/>
+          <w:sz w:val="19"/>
+          <w:szCs w:val="19"/>
+          <w:highlight w:val="white"/>
+        </w:rPr>
+        <w:t>&gt;().currentState = nearestEnemy.GetComponent&lt;</w:t>
+      </w:r>
+      <w:r>
+        <w:rPr>
+          <w:rFonts w:ascii="Consolas" w:hAnsi="Consolas" w:cs="Consolas"/>
+          <w:color w:val="2B91AF"/>
+          <w:sz w:val="19"/>
+          <w:szCs w:val="19"/>
+          <w:highlight w:val="white"/>
+        </w:rPr>
+        <w:t>Enemy_Controller</w:t>
+      </w:r>
+      <w:r>
+        <w:rPr>
+          <w:rFonts w:ascii="Consolas" w:hAnsi="Consolas" w:cs="Consolas"/>
+          <w:color w:val="000000"/>
+          <w:sz w:val="19"/>
+          <w:szCs w:val="19"/>
+          <w:highlight w:val="white"/>
+        </w:rPr>
+        <w:t>&gt;().patrolState;</w:t>
+      </w:r>
+      <w:r>
+        <w:t xml:space="preserve"> </w:t>
+      </w:r>
+    </w:p>
+    <w:p/>
+    <w:p>
+      <w:pPr>
+        <w:pStyle w:val="Heading2"/>
+      </w:pPr>
+      <w:r>
+        <w:t>Possible Improvements</w:t>
+      </w:r>
+    </w:p>
+    <w:p>
+      <w:r>
+        <w:t xml:space="preserve">Currently the game runs at an average of 250+ frames in debug mode. As such there’s no pressing need to optimize further, however, if optimizations were required, they could be achieved through the use of a scheduler to allow more complex operations to run over several frames. </w:t>
+      </w:r>
+      <w:r>
+        <w:t>This could include pathfinding.</w:t>
+      </w:r>
+      <w:r>
+        <w:t xml:space="preserve"> </w:t>
+      </w:r>
+      <w:r>
+        <w:t xml:space="preserve">Multithreading could also be used to an extent in order to spread the cost of running several AI agents across multiple cores. This of course would come at the cost of the usual overheads associated with multi-threading. </w:t>
+      </w:r>
+      <w:bookmarkStart w:id="5" w:name="_GoBack"/>
+      <w:bookmarkEnd w:id="5"/>
+    </w:p>
+    <w:p>
+      <w:r>
+        <w:br w:type="page"/>
+      </w:r>
+    </w:p>
+    <w:p>
+      <w:pPr>
+        <w:pStyle w:val="Heading1"/>
+      </w:pPr>
+      <w:bookmarkStart w:id="6" w:name="_Toc448841828"/>
+      <w:r>
+        <w:lastRenderedPageBreak/>
+        <w:t>3</w:t>
+      </w:r>
+      <w:r>
+        <w:rPr>
+          <w:vertAlign w:val="superscript"/>
+        </w:rPr>
+        <w:t>rd</w:t>
+      </w:r>
+      <w:r>
+        <w:t xml:space="preserve"> Party additions</w:t>
+      </w:r>
+      <w:bookmarkEnd w:id="6"/>
+    </w:p>
+    <w:p>
+      <w:r>
+        <w:t>Unity3D was used for</w:t>
+      </w:r>
+      <w:r>
+        <w:t xml:space="preserve"> creating this game</w:t>
+      </w:r>
+      <w:r>
+        <w:t>, all other assets used are included in Unity’s “standard assets” pack. No other scripts were used.</w:t>
+      </w:r>
+    </w:p>
+    <w:p/>
     <w:p/>
     <w:p/>
     <w:p>
@@ -1793,21 +3957,65 @@
       <w:pPr>
         <w:pStyle w:val="Heading1"/>
       </w:pPr>
-      <w:bookmarkStart w:id="5" w:name="_Toc448663742"/>
+      <w:bookmarkStart w:id="7" w:name="_Toc448841829"/>
       <w:r>
         <w:lastRenderedPageBreak/>
-        <w:t>3</w:t>
-      </w:r>
-      <w:r>
-        <w:rPr>
-          <w:vertAlign w:val="superscript"/>
-        </w:rPr>
-        <w:t>rd</w:t>
-      </w:r>
-      <w:r>
-        <w:t xml:space="preserve"> Party additions</w:t>
-      </w:r>
-      <w:bookmarkEnd w:id="5"/>
+        <w:t>Conclusion</w:t>
+      </w:r>
+      <w:bookmarkEnd w:id="7"/>
+    </w:p>
+    <w:p>
+      <w:r>
+        <w:t>In conclusion, the task of creating a fully functional game with artificial intelligence was successful. Not only was a small game created but the framework for many more levels is in place as well as some very useful systems including the patrol points system and the finite state machines. All this helps to create an AI with realistic behaviour and reactions to the player’s actions. The modular design of the code allows it to easily be expanded upon in the future. One disadvantage is the lack of a proper group controller to execute some more complex behaviour such as flanking. The framework for such an entity has been implemented so this feature could be added in the future.</w:t>
+      </w:r>
+    </w:p>
+    <w:p>
+      <w:r>
+        <w:rPr>
+          <w:noProof/>
+          <w:lang w:eastAsia="en-GB"/>
+        </w:rPr>
+        <w:drawing>
+          <wp:inline distT="0" distB="0" distL="0" distR="0" wp14:anchorId="05037EE5" wp14:editId="58043B7C">
+            <wp:extent cx="5731510" cy="4387215"/>
+            <wp:effectExtent l="0" t="0" r="2540" b="0"/>
+            <wp:docPr id="3" name="Picture 3"/>
+            <wp:cNvGraphicFramePr>
+              <a:graphicFrameLocks xmlns:a="http://schemas.openxmlformats.org/drawingml/2006/main" noChangeAspect="1"/>
+            </wp:cNvGraphicFramePr>
+            <a:graphic xmlns:a="http://schemas.openxmlformats.org/drawingml/2006/main">
+              <a:graphicData uri="http://schemas.openxmlformats.org/drawingml/2006/picture">
+                <pic:pic xmlns:pic="http://schemas.openxmlformats.org/drawingml/2006/picture">
+                  <pic:nvPicPr>
+                    <pic:cNvPr id="1" name=""/>
+                    <pic:cNvPicPr/>
+                  </pic:nvPicPr>
+                  <pic:blipFill>
+                    <a:blip r:embed="rId8"/>
+                    <a:stretch>
+                      <a:fillRect/>
+                    </a:stretch>
+                  </pic:blipFill>
+                  <pic:spPr>
+                    <a:xfrm>
+                      <a:off x="0" y="0"/>
+                      <a:ext cx="5731510" cy="4387215"/>
+                    </a:xfrm>
+                    <a:prstGeom prst="rect">
+                      <a:avLst/>
+                    </a:prstGeom>
+                  </pic:spPr>
+                </pic:pic>
+              </a:graphicData>
+            </a:graphic>
+          </wp:inline>
+        </w:drawing>
+      </w:r>
+    </w:p>
+    <w:p>
+      <w:r>
+        <w:t xml:space="preserve">Overall this has been a successful exercise and a lot was learnt about AI techniques and also common elements of first person shooters. It would be very easy to take this project forward and turn it into a releasable game. </w:t>
+      </w:r>
     </w:p>
     <w:p/>
     <w:p/>
@@ -1829,15 +4037,18 @@
       <w:pPr>
         <w:pStyle w:val="Heading1"/>
       </w:pPr>
-      <w:bookmarkStart w:id="6" w:name="_Toc448663743"/>
+      <w:bookmarkStart w:id="8" w:name="_Toc448841830"/>
       <w:r>
         <w:lastRenderedPageBreak/>
-        <w:t>Conclusion</w:t>
-      </w:r>
-      <w:bookmarkEnd w:id="6"/>
-    </w:p>
-    <w:p/>
-    <w:p/>
+        <w:t>References</w:t>
+      </w:r>
+      <w:bookmarkEnd w:id="8"/>
+    </w:p>
+    <w:p>
+      <w:r>
+        <w:t>http://gamedevelopment.tutsplus.com/tutorials/finite-state-machines-theory-and-implementation--gamedev-11867</w:t>
+      </w:r>
+    </w:p>
     <w:p/>
     <w:p/>
     <w:p>
@@ -1857,39 +4068,12 @@
       <w:pPr>
         <w:pStyle w:val="Heading1"/>
       </w:pPr>
-      <w:bookmarkStart w:id="7" w:name="_Toc448663744"/>
-      <w:r>
-        <w:lastRenderedPageBreak/>
-        <w:t>References</w:t>
-      </w:r>
-      <w:bookmarkEnd w:id="7"/>
-    </w:p>
-    <w:p/>
-    <w:p/>
-    <w:p/>
-    <w:p>
-      <w:pPr>
-        <w:rPr>
-          <w:rFonts w:asciiTheme="majorHAnsi" w:eastAsiaTheme="majorEastAsia" w:hAnsiTheme="majorHAnsi" w:cstheme="majorBidi"/>
-          <w:color w:val="2E74B5" w:themeColor="accent1" w:themeShade="BF"/>
-          <w:sz w:val="32"/>
-          <w:szCs w:val="32"/>
-        </w:rPr>
-      </w:pPr>
-      <w:r>
-        <w:br w:type="page"/>
-      </w:r>
-    </w:p>
-    <w:p>
-      <w:pPr>
-        <w:pStyle w:val="Heading1"/>
-      </w:pPr>
-      <w:bookmarkStart w:id="8" w:name="_Toc448663745"/>
+      <w:bookmarkStart w:id="9" w:name="_Toc448841831"/>
       <w:r>
         <w:lastRenderedPageBreak/>
         <w:t>Appendix</w:t>
       </w:r>
-      <w:bookmarkEnd w:id="8"/>
+      <w:bookmarkEnd w:id="9"/>
     </w:p>
     <w:sectPr>
       <w:pgSz w:w="11906" w:h="16838"/>
@@ -2316,6 +4500,52 @@
       <w:szCs w:val="32"/>
     </w:rPr>
   </w:style>
+  <w:style w:type="paragraph" w:styleId="Heading2">
+    <w:name w:val="heading 2"/>
+    <w:basedOn w:val="Normal"/>
+    <w:next w:val="Normal"/>
+    <w:link w:val="Heading2Char"/>
+    <w:uiPriority w:val="9"/>
+    <w:semiHidden/>
+    <w:unhideWhenUsed/>
+    <w:qFormat/>
+    <w:rsid w:val="00015E7F"/>
+    <w:pPr>
+      <w:keepNext/>
+      <w:keepLines/>
+      <w:spacing w:before="40" w:after="0"/>
+      <w:outlineLvl w:val="1"/>
+    </w:pPr>
+    <w:rPr>
+      <w:rFonts w:asciiTheme="majorHAnsi" w:eastAsiaTheme="majorEastAsia" w:hAnsiTheme="majorHAnsi" w:cstheme="majorBidi"/>
+      <w:color w:val="2E74B5" w:themeColor="accent1" w:themeShade="BF"/>
+      <w:sz w:val="26"/>
+      <w:szCs w:val="26"/>
+    </w:rPr>
+  </w:style>
+  <w:style w:type="paragraph" w:styleId="Heading3">
+    <w:name w:val="heading 3"/>
+    <w:basedOn w:val="Normal"/>
+    <w:next w:val="Normal"/>
+    <w:link w:val="Heading3Char"/>
+    <w:uiPriority w:val="9"/>
+    <w:semiHidden/>
+    <w:unhideWhenUsed/>
+    <w:qFormat/>
+    <w:rsid w:val="00B713EC"/>
+    <w:pPr>
+      <w:keepNext/>
+      <w:keepLines/>
+      <w:spacing w:before="40" w:after="0"/>
+      <w:outlineLvl w:val="2"/>
+    </w:pPr>
+    <w:rPr>
+      <w:rFonts w:asciiTheme="majorHAnsi" w:eastAsiaTheme="majorEastAsia" w:hAnsiTheme="majorHAnsi" w:cstheme="majorBidi"/>
+      <w:color w:val="1F4D78" w:themeColor="accent1" w:themeShade="7F"/>
+      <w:sz w:val="24"/>
+      <w:szCs w:val="24"/>
+    </w:rPr>
+  </w:style>
   <w:style w:type="character" w:default="1" w:styleId="DefaultParagraphFont">
     <w:name w:val="Default Paragraph Font"/>
     <w:uiPriority w:val="1"/>
@@ -2561,6 +4791,53 @@
     <w:rPr>
       <w:rFonts w:ascii="Calibri" w:hAnsi="Calibri" w:cs="Calibri"/>
       <w:color w:val="000000"/>
+      <w:sz w:val="24"/>
+      <w:szCs w:val="24"/>
+    </w:rPr>
+  </w:style>
+  <w:style w:type="character" w:customStyle="1" w:styleId="Heading2Char">
+    <w:name w:val="Heading 2 Char"/>
+    <w:basedOn w:val="DefaultParagraphFont"/>
+    <w:link w:val="Heading2"/>
+    <w:uiPriority w:val="9"/>
+    <w:semiHidden/>
+    <w:rsid w:val="00015E7F"/>
+    <w:rPr>
+      <w:rFonts w:asciiTheme="majorHAnsi" w:eastAsiaTheme="majorEastAsia" w:hAnsiTheme="majorHAnsi" w:cstheme="majorBidi"/>
+      <w:color w:val="2E74B5" w:themeColor="accent1" w:themeShade="BF"/>
+      <w:sz w:val="26"/>
+      <w:szCs w:val="26"/>
+    </w:rPr>
+  </w:style>
+  <w:style w:type="paragraph" w:styleId="Caption">
+    <w:name w:val="caption"/>
+    <w:basedOn w:val="Normal"/>
+    <w:next w:val="Normal"/>
+    <w:uiPriority w:val="35"/>
+    <w:unhideWhenUsed/>
+    <w:qFormat/>
+    <w:rsid w:val="003D01CD"/>
+    <w:pPr>
+      <w:spacing w:after="200" w:line="240" w:lineRule="auto"/>
+    </w:pPr>
+    <w:rPr>
+      <w:i/>
+      <w:iCs/>
+      <w:color w:val="44546A" w:themeColor="text2"/>
+      <w:sz w:val="18"/>
+      <w:szCs w:val="18"/>
+    </w:rPr>
+  </w:style>
+  <w:style w:type="character" w:customStyle="1" w:styleId="Heading3Char">
+    <w:name w:val="Heading 3 Char"/>
+    <w:basedOn w:val="DefaultParagraphFont"/>
+    <w:link w:val="Heading3"/>
+    <w:uiPriority w:val="9"/>
+    <w:semiHidden/>
+    <w:rsid w:val="00B713EC"/>
+    <w:rPr>
+      <w:rFonts w:asciiTheme="majorHAnsi" w:eastAsiaTheme="majorEastAsia" w:hAnsiTheme="majorHAnsi" w:cstheme="majorBidi"/>
+      <w:color w:val="1F4D78" w:themeColor="accent1" w:themeShade="7F"/>
       <w:sz w:val="24"/>
       <w:szCs w:val="24"/>
     </w:rPr>
@@ -2853,7 +5130,7 @@
 </file>
 
 <file path=customXml/itemProps2.xml><?xml version="1.0" encoding="utf-8"?>
-<ds:datastoreItem xmlns:ds="http://schemas.openxmlformats.org/officeDocument/2006/customXml" ds:itemID="{633D0780-7891-428A-9592-9B20ADAF828D}">
+<ds:datastoreItem xmlns:ds="http://schemas.openxmlformats.org/officeDocument/2006/customXml" ds:itemID="{D4E0569F-A982-41F4-A323-82A3028B481F}">
   <ds:schemaRefs>
     <ds:schemaRef ds:uri="http://schemas.openxmlformats.org/officeDocument/2006/bibliography"/>
   </ds:schemaRefs>

</xml_diff>